<commit_message>
changes on basketball, seni, and adding new comingsoon page
</commit_message>
<xml_diff>
--- a/public/formulir-pendaftaran-atlet.docx
+++ b/public/formulir-pendaftaran-atlet.docx
@@ -1,6 +1,6 @@
 
 <file path=word/document.xml><?xml version="1.0" encoding="utf-8"?>
-<w:document xmlns:wpc="http://schemas.microsoft.com/office/word/2010/wordprocessingCanvas" xmlns:cx="http://schemas.microsoft.com/office/drawing/2014/chartex" xmlns:cx1="http://schemas.microsoft.com/office/drawing/2015/9/8/chartex" xmlns:cx2="http://schemas.microsoft.com/office/drawing/2015/10/21/chartex" xmlns:cx3="http://schemas.microsoft.com/office/drawing/2016/5/9/chartex" xmlns:cx4="http://schemas.microsoft.com/office/drawing/2016/5/10/chartex" xmlns:cx5="http://schemas.microsoft.com/office/drawing/2016/5/11/chartex" xmlns:cx6="http://schemas.microsoft.com/office/drawing/2016/5/12/chartex" xmlns:cx7="http://schemas.microsoft.com/office/drawing/2016/5/13/chartex" xmlns:cx8="http://schemas.microsoft.com/office/drawing/2016/5/14/chartex" xmlns:mc="http://schemas.openxmlformats.org/markup-compatibility/2006" xmlns:aink="http://schemas.microsoft.com/office/drawing/2016/ink" xmlns:am3d="http://schemas.microsoft.com/office/drawing/2017/model3d" xmlns:o="urn:schemas-microsoft-com:office:office" xmlns:r="http://schemas.openxmlformats.org/officeDocument/2006/relationships" xmlns:m="http://schemas.openxmlformats.org/officeDocument/2006/math" xmlns:v="urn:schemas-microsoft-com:vml" xmlns:wp14="http://schemas.microsoft.com/office/word/2010/wordprocessingDrawing" xmlns:wp="http://schemas.openxmlformats.org/drawingml/2006/wordprocessingDrawing" xmlns:w10="urn:schemas-microsoft-com:office:word" xmlns:w="http://schemas.openxmlformats.org/wordprocessingml/2006/main" xmlns:w14="http://schemas.microsoft.com/office/word/2010/wordml" xmlns:w15="http://schemas.microsoft.com/office/word/2012/wordml" xmlns:w16cex="http://schemas.microsoft.com/office/word/2018/wordml/cex" xmlns:w16cid="http://schemas.microsoft.com/office/word/2016/wordml/cid" xmlns:w16="http://schemas.microsoft.com/office/word/2018/wordml" xmlns:w16sdtdh="http://schemas.microsoft.com/office/word/2020/wordml/sdtdatahash" xmlns:w16se="http://schemas.microsoft.com/office/word/2015/wordml/symex" xmlns:wpg="http://schemas.microsoft.com/office/word/2010/wordprocessingGroup" xmlns:wpi="http://schemas.microsoft.com/office/word/2010/wordprocessingInk" xmlns:wne="http://schemas.microsoft.com/office/word/2006/wordml" xmlns:wps="http://schemas.microsoft.com/office/word/2010/wordprocessingShape" mc:Ignorable="w14 w15 w16se w16cid w16 w16cex w16sdtdh wp14">
+<w:document xmlns:wpc="http://schemas.microsoft.com/office/word/2010/wordprocessingCanvas" xmlns:cx="http://schemas.microsoft.com/office/drawing/2014/chartex" xmlns:cx1="http://schemas.microsoft.com/office/drawing/2015/9/8/chartex" xmlns:cx2="http://schemas.microsoft.com/office/drawing/2015/10/21/chartex" xmlns:cx3="http://schemas.microsoft.com/office/drawing/2016/5/9/chartex" xmlns:cx4="http://schemas.microsoft.com/office/drawing/2016/5/10/chartex" xmlns:cx5="http://schemas.microsoft.com/office/drawing/2016/5/11/chartex" xmlns:cx6="http://schemas.microsoft.com/office/drawing/2016/5/12/chartex" xmlns:cx7="http://schemas.microsoft.com/office/drawing/2016/5/13/chartex" xmlns:cx8="http://schemas.microsoft.com/office/drawing/2016/5/14/chartex" xmlns:mc="http://schemas.openxmlformats.org/markup-compatibility/2006" xmlns:aink="http://schemas.microsoft.com/office/drawing/2016/ink" xmlns:am3d="http://schemas.microsoft.com/office/drawing/2017/model3d" xmlns:o="urn:schemas-microsoft-com:office:office" xmlns:oel="http://schemas.microsoft.com/office/2019/extlst" xmlns:r="http://schemas.openxmlformats.org/officeDocument/2006/relationships" xmlns:m="http://schemas.openxmlformats.org/officeDocument/2006/math" xmlns:v="urn:schemas-microsoft-com:vml" xmlns:wp14="http://schemas.microsoft.com/office/word/2010/wordprocessingDrawing" xmlns:wp="http://schemas.openxmlformats.org/drawingml/2006/wordprocessingDrawing" xmlns:w10="urn:schemas-microsoft-com:office:word" xmlns:w="http://schemas.openxmlformats.org/wordprocessingml/2006/main" xmlns:w14="http://schemas.microsoft.com/office/word/2010/wordml" xmlns:w15="http://schemas.microsoft.com/office/word/2012/wordml" xmlns:w16cex="http://schemas.microsoft.com/office/word/2018/wordml/cex" xmlns:w16cid="http://schemas.microsoft.com/office/word/2016/wordml/cid" xmlns:w16="http://schemas.microsoft.com/office/word/2018/wordml" xmlns:w16du="http://schemas.microsoft.com/office/word/2023/wordml/word16du" xmlns:w16sdtdh="http://schemas.microsoft.com/office/word/2020/wordml/sdtdatahash" xmlns:w16sdtfl="http://schemas.microsoft.com/office/word/2024/wordml/sdtformatlock" xmlns:w16se="http://schemas.microsoft.com/office/word/2015/wordml/symex" xmlns:wpg="http://schemas.microsoft.com/office/word/2010/wordprocessingGroup" xmlns:wpi="http://schemas.microsoft.com/office/word/2010/wordprocessingInk" xmlns:wne="http://schemas.microsoft.com/office/word/2006/wordml" xmlns:wps="http://schemas.microsoft.com/office/word/2010/wordprocessingShape" mc:Ignorable="w14 w15 w16se w16cid w16 w16cex w16sdtdh w16sdtfl w16du wp14">
   <w:body>
     <w:p>
       <w:pPr>
@@ -229,21 +229,21 @@
         </w:rPr>
         <w:t xml:space="preserve">Nama </w:t>
       </w:r>
-      <w:proofErr w:type="spellStart"/>
+      <w:proofErr w:type="gramStart"/>
       <w:r>
         <w:rPr>
           <w:rFonts w:ascii="Times New Roman" w:eastAsia="Times New Roman" w:hAnsi="Times New Roman" w:cs="Times New Roman"/>
           <w:sz w:val="24"/>
         </w:rPr>
-        <w:t>Sekolah</w:t>
+        <w:t>Sekolah :</w:t>
       </w:r>
-      <w:proofErr w:type="spellEnd"/>
+      <w:proofErr w:type="gramEnd"/>
       <w:r>
         <w:rPr>
           <w:rFonts w:ascii="Times New Roman" w:eastAsia="Times New Roman" w:hAnsi="Times New Roman" w:cs="Times New Roman"/>
           <w:sz w:val="24"/>
         </w:rPr>
-        <w:t xml:space="preserve"> :............................................................................ </w:t>
+        <w:t xml:space="preserve">............................................................................ </w:t>
       </w:r>
     </w:p>
     <w:p>
@@ -259,7 +259,6 @@
         <w:tblCellMar>
           <w:top w:w="13" w:type="dxa"/>
           <w:left w:w="4" w:type="dxa"/>
-          <w:bottom w:w="0" w:type="dxa"/>
           <w:right w:w="94" w:type="dxa"/>
         </w:tblCellMar>
         <w:tblLook w:val="04A0" w:firstRow="1" w:lastRow="0" w:firstColumn="1" w:lastColumn="0" w:noHBand="0" w:noVBand="1"/>
@@ -281,13 +280,13 @@
         <w:trPr>
           <w:gridBefore w:val="2"/>
           <w:gridAfter w:val="1"/>
-          <w:wBefore w:w="980" w:type="dxa"/>
-          <w:wAfter w:w="596" w:type="dxa"/>
+          <w:wBefore w:w="802" w:type="dxa"/>
+          <w:wAfter w:w="432" w:type="dxa"/>
           <w:trHeight w:val="341"/>
         </w:trPr>
         <w:tc>
           <w:tcPr>
-            <w:tcW w:w="705" w:type="dxa"/>
+            <w:tcW w:w="674" w:type="dxa"/>
             <w:tcBorders>
               <w:top w:val="single" w:sz="3" w:space="0" w:color="000000"/>
               <w:left w:val="single" w:sz="3" w:space="0" w:color="000000"/>
@@ -298,7 +297,6 @@
           </w:tcPr>
           <w:p>
             <w:pPr>
-              <w:spacing w:after="0"/>
               <w:ind w:left="209"/>
             </w:pPr>
             <w:r>
@@ -312,7 +310,7 @@
         </w:tc>
         <w:tc>
           <w:tcPr>
-            <w:tcW w:w="3263" w:type="dxa"/>
+            <w:tcW w:w="2875" w:type="dxa"/>
             <w:gridSpan w:val="3"/>
             <w:tcBorders>
               <w:top w:val="single" w:sz="3" w:space="0" w:color="000000"/>
@@ -324,7 +322,6 @@
           </w:tcPr>
           <w:p>
             <w:pPr>
-              <w:spacing w:after="0"/>
               <w:ind w:left="92"/>
               <w:jc w:val="center"/>
             </w:pPr>
@@ -371,7 +368,7 @@
         </w:tc>
         <w:tc>
           <w:tcPr>
-            <w:tcW w:w="1845" w:type="dxa"/>
+            <w:tcW w:w="1603" w:type="dxa"/>
             <w:gridSpan w:val="2"/>
             <w:tcBorders>
               <w:top w:val="single" w:sz="3" w:space="0" w:color="000000"/>
@@ -383,7 +380,6 @@
           </w:tcPr>
           <w:p>
             <w:pPr>
-              <w:spacing w:after="0"/>
               <w:ind w:left="115"/>
               <w:jc w:val="center"/>
             </w:pPr>
@@ -398,7 +394,7 @@
         </w:tc>
         <w:tc>
           <w:tcPr>
-            <w:tcW w:w="2982" w:type="dxa"/>
+            <w:tcW w:w="2409" w:type="dxa"/>
             <w:gridSpan w:val="2"/>
             <w:tcBorders>
               <w:top w:val="single" w:sz="3" w:space="0" w:color="000000"/>
@@ -410,25 +406,15 @@
           </w:tcPr>
           <w:p>
             <w:pPr>
-              <w:spacing w:after="0"/>
               <w:ind w:left="101"/>
               <w:jc w:val="center"/>
             </w:pPr>
-            <w:proofErr w:type="spellStart"/>
-            <w:r>
-              <w:rPr>
-                <w:rFonts w:ascii="Times New Roman" w:eastAsia="Times New Roman" w:hAnsi="Times New Roman" w:cs="Times New Roman"/>
-                <w:sz w:val="24"/>
-              </w:rPr>
-              <w:t>Foto</w:t>
-            </w:r>
-            <w:proofErr w:type="spellEnd"/>
-            <w:r>
-              <w:rPr>
-                <w:rFonts w:ascii="Times New Roman" w:eastAsia="Times New Roman" w:hAnsi="Times New Roman" w:cs="Times New Roman"/>
-                <w:sz w:val="24"/>
-              </w:rPr>
-              <w:t xml:space="preserve"> </w:t>
+            <w:r>
+              <w:rPr>
+                <w:rFonts w:ascii="Times New Roman" w:eastAsia="Times New Roman" w:hAnsi="Times New Roman" w:cs="Times New Roman"/>
+                <w:sz w:val="24"/>
+              </w:rPr>
+              <w:t xml:space="preserve">Foto </w:t>
             </w:r>
           </w:p>
         </w:tc>
@@ -437,23 +423,22 @@
         <w:trPr>
           <w:gridBefore w:val="2"/>
           <w:gridAfter w:val="1"/>
-          <w:wBefore w:w="980" w:type="dxa"/>
-          <w:wAfter w:w="596" w:type="dxa"/>
+          <w:wBefore w:w="802" w:type="dxa"/>
+          <w:wAfter w:w="432" w:type="dxa"/>
           <w:trHeight w:val="2917"/>
         </w:trPr>
         <w:tc>
           <w:tcPr>
-            <w:tcW w:w="705" w:type="dxa"/>
-            <w:tcBorders>
-              <w:top w:val="single" w:sz="3" w:space="0" w:color="000000"/>
-              <w:left w:val="single" w:sz="3" w:space="0" w:color="000000"/>
-              <w:bottom w:val="single" w:sz="3" w:space="0" w:color="000000"/>
-              <w:right w:val="single" w:sz="3" w:space="0" w:color="000000"/>
-            </w:tcBorders>
-          </w:tcPr>
-          <w:p>
-            <w:pPr>
-              <w:spacing w:after="0"/>
+            <w:tcW w:w="674" w:type="dxa"/>
+            <w:tcBorders>
+              <w:top w:val="single" w:sz="3" w:space="0" w:color="000000"/>
+              <w:left w:val="single" w:sz="3" w:space="0" w:color="000000"/>
+              <w:bottom w:val="single" w:sz="3" w:space="0" w:color="000000"/>
+              <w:right w:val="single" w:sz="3" w:space="0" w:color="000000"/>
+            </w:tcBorders>
+          </w:tcPr>
+          <w:p>
+            <w:pPr>
               <w:ind w:left="1"/>
             </w:pPr>
             <w:r>
@@ -466,7 +451,6 @@
           </w:p>
           <w:p>
             <w:pPr>
-              <w:spacing w:after="0"/>
               <w:ind w:left="1"/>
             </w:pPr>
             <w:r>
@@ -492,7 +476,6 @@
           </w:p>
           <w:p>
             <w:pPr>
-              <w:spacing w:after="0"/>
               <w:ind w:left="1"/>
             </w:pPr>
             <w:r>
@@ -505,7 +488,6 @@
           </w:p>
           <w:p>
             <w:pPr>
-              <w:spacing w:after="0"/>
               <w:ind w:left="108"/>
               <w:jc w:val="center"/>
             </w:pPr>
@@ -521,7 +503,7 @@
         </w:tc>
         <w:tc>
           <w:tcPr>
-            <w:tcW w:w="3263" w:type="dxa"/>
+            <w:tcW w:w="2875" w:type="dxa"/>
             <w:gridSpan w:val="3"/>
             <w:tcBorders>
               <w:top w:val="single" w:sz="3" w:space="0" w:color="000000"/>
@@ -531,20 +513,17 @@
             </w:tcBorders>
           </w:tcPr>
           <w:p>
-            <w:pPr>
-              <w:spacing w:after="0"/>
-            </w:pPr>
-            <w:r>
-              <w:rPr>
-                <w:rFonts w:ascii="Times New Roman" w:eastAsia="Times New Roman" w:hAnsi="Times New Roman" w:cs="Times New Roman"/>
-              </w:rPr>
-              <w:t xml:space="preserve"> </w:t>
-            </w:r>
-          </w:p>
-        </w:tc>
-        <w:tc>
-          <w:tcPr>
-            <w:tcW w:w="1845" w:type="dxa"/>
+            <w:r>
+              <w:rPr>
+                <w:rFonts w:ascii="Times New Roman" w:eastAsia="Times New Roman" w:hAnsi="Times New Roman" w:cs="Times New Roman"/>
+              </w:rPr>
+              <w:t xml:space="preserve"> </w:t>
+            </w:r>
+          </w:p>
+        </w:tc>
+        <w:tc>
+          <w:tcPr>
+            <w:tcW w:w="1603" w:type="dxa"/>
             <w:gridSpan w:val="2"/>
             <w:tcBorders>
               <w:top w:val="single" w:sz="3" w:space="0" w:color="000000"/>
@@ -555,7 +534,6 @@
           </w:tcPr>
           <w:p>
             <w:pPr>
-              <w:spacing w:after="0"/>
               <w:ind w:left="2"/>
             </w:pPr>
             <w:r>
@@ -568,7 +546,7 @@
         </w:tc>
         <w:tc>
           <w:tcPr>
-            <w:tcW w:w="2982" w:type="dxa"/>
+            <w:tcW w:w="2409" w:type="dxa"/>
             <w:gridSpan w:val="2"/>
             <w:tcBorders>
               <w:top w:val="single" w:sz="3" w:space="0" w:color="000000"/>
@@ -579,7 +557,6 @@
           </w:tcPr>
           <w:p>
             <w:pPr>
-              <w:spacing w:after="0"/>
               <w:ind w:left="2"/>
             </w:pPr>
             <w:r>
@@ -595,13 +572,13 @@
         <w:trPr>
           <w:gridBefore w:val="2"/>
           <w:gridAfter w:val="1"/>
-          <w:wBefore w:w="980" w:type="dxa"/>
-          <w:wAfter w:w="596" w:type="dxa"/>
+          <w:wBefore w:w="802" w:type="dxa"/>
+          <w:wAfter w:w="432" w:type="dxa"/>
           <w:trHeight w:val="345"/>
         </w:trPr>
         <w:tc>
           <w:tcPr>
-            <w:tcW w:w="705" w:type="dxa"/>
+            <w:tcW w:w="674" w:type="dxa"/>
             <w:tcBorders>
               <w:top w:val="single" w:sz="3" w:space="0" w:color="000000"/>
               <w:left w:val="single" w:sz="3" w:space="0" w:color="000000"/>
@@ -612,7 +589,6 @@
           </w:tcPr>
           <w:p>
             <w:pPr>
-              <w:spacing w:after="0"/>
               <w:ind w:left="209"/>
             </w:pPr>
             <w:r>
@@ -626,7 +602,7 @@
         </w:tc>
         <w:tc>
           <w:tcPr>
-            <w:tcW w:w="3263" w:type="dxa"/>
+            <w:tcW w:w="2875" w:type="dxa"/>
             <w:gridSpan w:val="3"/>
             <w:tcBorders>
               <w:top w:val="single" w:sz="3" w:space="0" w:color="000000"/>
@@ -638,7 +614,6 @@
           </w:tcPr>
           <w:p>
             <w:pPr>
-              <w:spacing w:after="0"/>
               <w:ind w:left="168"/>
             </w:pPr>
             <w:r>
@@ -668,7 +643,7 @@
         </w:tc>
         <w:tc>
           <w:tcPr>
-            <w:tcW w:w="1845" w:type="dxa"/>
+            <w:tcW w:w="1603" w:type="dxa"/>
             <w:gridSpan w:val="2"/>
             <w:tcBorders>
               <w:top w:val="single" w:sz="3" w:space="0" w:color="000000"/>
@@ -680,7 +655,6 @@
           </w:tcPr>
           <w:p>
             <w:pPr>
-              <w:spacing w:after="0"/>
               <w:ind w:left="115"/>
               <w:jc w:val="center"/>
             </w:pPr>
@@ -695,7 +669,7 @@
         </w:tc>
         <w:tc>
           <w:tcPr>
-            <w:tcW w:w="2982" w:type="dxa"/>
+            <w:tcW w:w="2409" w:type="dxa"/>
             <w:gridSpan w:val="2"/>
             <w:tcBorders>
               <w:top w:val="single" w:sz="3" w:space="0" w:color="000000"/>
@@ -707,25 +681,15 @@
           </w:tcPr>
           <w:p>
             <w:pPr>
-              <w:spacing w:after="0"/>
               <w:ind w:left="101"/>
               <w:jc w:val="center"/>
             </w:pPr>
-            <w:proofErr w:type="spellStart"/>
-            <w:r>
-              <w:rPr>
-                <w:rFonts w:ascii="Times New Roman" w:eastAsia="Times New Roman" w:hAnsi="Times New Roman" w:cs="Times New Roman"/>
-                <w:sz w:val="24"/>
-              </w:rPr>
-              <w:t>Foto</w:t>
-            </w:r>
-            <w:proofErr w:type="spellEnd"/>
-            <w:r>
-              <w:rPr>
-                <w:rFonts w:ascii="Times New Roman" w:eastAsia="Times New Roman" w:hAnsi="Times New Roman" w:cs="Times New Roman"/>
-                <w:sz w:val="24"/>
-              </w:rPr>
-              <w:t xml:space="preserve"> </w:t>
+            <w:r>
+              <w:rPr>
+                <w:rFonts w:ascii="Times New Roman" w:eastAsia="Times New Roman" w:hAnsi="Times New Roman" w:cs="Times New Roman"/>
+                <w:sz w:val="24"/>
+              </w:rPr>
+              <w:t xml:space="preserve">Foto </w:t>
             </w:r>
           </w:p>
         </w:tc>
@@ -734,13 +698,13 @@
         <w:trPr>
           <w:gridBefore w:val="2"/>
           <w:gridAfter w:val="1"/>
-          <w:wBefore w:w="980" w:type="dxa"/>
-          <w:wAfter w:w="596" w:type="dxa"/>
+          <w:wBefore w:w="802" w:type="dxa"/>
+          <w:wAfter w:w="432" w:type="dxa"/>
           <w:trHeight w:val="2915"/>
         </w:trPr>
         <w:tc>
           <w:tcPr>
-            <w:tcW w:w="705" w:type="dxa"/>
+            <w:tcW w:w="674" w:type="dxa"/>
             <w:tcBorders>
               <w:top w:val="single" w:sz="3" w:space="0" w:color="000000"/>
               <w:left w:val="single" w:sz="3" w:space="0" w:color="000000"/>
@@ -750,7 +714,6 @@
           </w:tcPr>
           <w:p>
             <w:pPr>
-              <w:spacing w:after="0"/>
               <w:ind w:left="1"/>
             </w:pPr>
             <w:r>
@@ -763,7 +726,6 @@
           </w:p>
           <w:p>
             <w:pPr>
-              <w:spacing w:after="0"/>
               <w:ind w:left="1"/>
             </w:pPr>
             <w:r>
@@ -789,7 +751,6 @@
           </w:p>
           <w:p>
             <w:pPr>
-              <w:spacing w:after="0"/>
               <w:ind w:left="1"/>
             </w:pPr>
             <w:r>
@@ -802,7 +763,6 @@
           </w:p>
           <w:p>
             <w:pPr>
-              <w:spacing w:after="0"/>
               <w:ind w:left="108"/>
               <w:jc w:val="center"/>
             </w:pPr>
@@ -818,7 +778,7 @@
         </w:tc>
         <w:tc>
           <w:tcPr>
-            <w:tcW w:w="3263" w:type="dxa"/>
+            <w:tcW w:w="2875" w:type="dxa"/>
             <w:gridSpan w:val="3"/>
             <w:tcBorders>
               <w:top w:val="single" w:sz="3" w:space="0" w:color="000000"/>
@@ -828,20 +788,17 @@
             </w:tcBorders>
           </w:tcPr>
           <w:p>
-            <w:pPr>
-              <w:spacing w:after="0"/>
-            </w:pPr>
-            <w:r>
-              <w:rPr>
-                <w:rFonts w:ascii="Times New Roman" w:eastAsia="Times New Roman" w:hAnsi="Times New Roman" w:cs="Times New Roman"/>
-              </w:rPr>
-              <w:t xml:space="preserve"> </w:t>
-            </w:r>
-          </w:p>
-        </w:tc>
-        <w:tc>
-          <w:tcPr>
-            <w:tcW w:w="1845" w:type="dxa"/>
+            <w:r>
+              <w:rPr>
+                <w:rFonts w:ascii="Times New Roman" w:eastAsia="Times New Roman" w:hAnsi="Times New Roman" w:cs="Times New Roman"/>
+              </w:rPr>
+              <w:t xml:space="preserve"> </w:t>
+            </w:r>
+          </w:p>
+        </w:tc>
+        <w:tc>
+          <w:tcPr>
+            <w:tcW w:w="1603" w:type="dxa"/>
             <w:gridSpan w:val="2"/>
             <w:tcBorders>
               <w:top w:val="single" w:sz="3" w:space="0" w:color="000000"/>
@@ -852,7 +809,6 @@
           </w:tcPr>
           <w:p>
             <w:pPr>
-              <w:spacing w:after="0"/>
               <w:ind w:left="2"/>
             </w:pPr>
             <w:r>
@@ -865,7 +821,7 @@
         </w:tc>
         <w:tc>
           <w:tcPr>
-            <w:tcW w:w="2982" w:type="dxa"/>
+            <w:tcW w:w="2409" w:type="dxa"/>
             <w:gridSpan w:val="2"/>
             <w:tcBorders>
               <w:top w:val="single" w:sz="3" w:space="0" w:color="000000"/>
@@ -876,7 +832,6 @@
           </w:tcPr>
           <w:p>
             <w:pPr>
-              <w:spacing w:after="0"/>
               <w:ind w:left="2"/>
             </w:pPr>
             <w:r>
@@ -892,13 +847,13 @@
         <w:trPr>
           <w:gridBefore w:val="2"/>
           <w:gridAfter w:val="1"/>
-          <w:wBefore w:w="980" w:type="dxa"/>
-          <w:wAfter w:w="596" w:type="dxa"/>
+          <w:wBefore w:w="802" w:type="dxa"/>
+          <w:wAfter w:w="432" w:type="dxa"/>
           <w:trHeight w:val="346"/>
         </w:trPr>
         <w:tc>
           <w:tcPr>
-            <w:tcW w:w="705" w:type="dxa"/>
+            <w:tcW w:w="674" w:type="dxa"/>
             <w:tcBorders>
               <w:top w:val="single" w:sz="5" w:space="0" w:color="000000"/>
               <w:left w:val="single" w:sz="3" w:space="0" w:color="000000"/>
@@ -909,7 +864,6 @@
           </w:tcPr>
           <w:p>
             <w:pPr>
-              <w:spacing w:after="0"/>
               <w:ind w:left="209"/>
             </w:pPr>
             <w:r>
@@ -923,7 +877,7 @@
         </w:tc>
         <w:tc>
           <w:tcPr>
-            <w:tcW w:w="3263" w:type="dxa"/>
+            <w:tcW w:w="2875" w:type="dxa"/>
             <w:gridSpan w:val="3"/>
             <w:tcBorders>
               <w:top w:val="single" w:sz="5" w:space="0" w:color="000000"/>
@@ -935,7 +889,6 @@
           </w:tcPr>
           <w:p>
             <w:pPr>
-              <w:spacing w:after="0"/>
               <w:ind w:left="144"/>
             </w:pPr>
             <w:r>
@@ -997,7 +950,7 @@
         </w:tc>
         <w:tc>
           <w:tcPr>
-            <w:tcW w:w="1845" w:type="dxa"/>
+            <w:tcW w:w="1603" w:type="dxa"/>
             <w:gridSpan w:val="2"/>
             <w:tcBorders>
               <w:top w:val="single" w:sz="5" w:space="0" w:color="000000"/>
@@ -1009,7 +962,6 @@
           </w:tcPr>
           <w:p>
             <w:pPr>
-              <w:spacing w:after="0"/>
               <w:ind w:left="115"/>
               <w:jc w:val="center"/>
             </w:pPr>
@@ -1024,7 +976,7 @@
         </w:tc>
         <w:tc>
           <w:tcPr>
-            <w:tcW w:w="2982" w:type="dxa"/>
+            <w:tcW w:w="2409" w:type="dxa"/>
             <w:gridSpan w:val="2"/>
             <w:tcBorders>
               <w:top w:val="single" w:sz="5" w:space="0" w:color="000000"/>
@@ -1036,25 +988,15 @@
           </w:tcPr>
           <w:p>
             <w:pPr>
-              <w:spacing w:after="0"/>
               <w:ind w:left="101"/>
               <w:jc w:val="center"/>
             </w:pPr>
-            <w:proofErr w:type="spellStart"/>
-            <w:r>
-              <w:rPr>
-                <w:rFonts w:ascii="Times New Roman" w:eastAsia="Times New Roman" w:hAnsi="Times New Roman" w:cs="Times New Roman"/>
-                <w:sz w:val="24"/>
-              </w:rPr>
-              <w:t>Foto</w:t>
-            </w:r>
-            <w:proofErr w:type="spellEnd"/>
-            <w:r>
-              <w:rPr>
-                <w:rFonts w:ascii="Times New Roman" w:eastAsia="Times New Roman" w:hAnsi="Times New Roman" w:cs="Times New Roman"/>
-                <w:sz w:val="24"/>
-              </w:rPr>
-              <w:t xml:space="preserve"> </w:t>
+            <w:r>
+              <w:rPr>
+                <w:rFonts w:ascii="Times New Roman" w:eastAsia="Times New Roman" w:hAnsi="Times New Roman" w:cs="Times New Roman"/>
+                <w:sz w:val="24"/>
+              </w:rPr>
+              <w:t xml:space="preserve">Foto </w:t>
             </w:r>
           </w:p>
         </w:tc>
@@ -1063,23 +1005,22 @@
         <w:trPr>
           <w:gridBefore w:val="2"/>
           <w:gridAfter w:val="1"/>
-          <w:wBefore w:w="980" w:type="dxa"/>
-          <w:wAfter w:w="596" w:type="dxa"/>
-          <w:trHeight w:val="2914"/>
+          <w:wBefore w:w="802" w:type="dxa"/>
+          <w:wAfter w:w="432" w:type="dxa"/>
+          <w:trHeight w:val="3857"/>
         </w:trPr>
         <w:tc>
           <w:tcPr>
-            <w:tcW w:w="705" w:type="dxa"/>
-            <w:tcBorders>
-              <w:top w:val="single" w:sz="3" w:space="0" w:color="000000"/>
-              <w:left w:val="single" w:sz="3" w:space="0" w:color="000000"/>
-              <w:bottom w:val="single" w:sz="3" w:space="0" w:color="000000"/>
-              <w:right w:val="single" w:sz="3" w:space="0" w:color="000000"/>
-            </w:tcBorders>
-          </w:tcPr>
-          <w:p>
-            <w:pPr>
-              <w:spacing w:after="0"/>
+            <w:tcW w:w="674" w:type="dxa"/>
+            <w:tcBorders>
+              <w:top w:val="single" w:sz="3" w:space="0" w:color="000000"/>
+              <w:left w:val="single" w:sz="3" w:space="0" w:color="000000"/>
+              <w:bottom w:val="single" w:sz="3" w:space="0" w:color="000000"/>
+              <w:right w:val="single" w:sz="3" w:space="0" w:color="000000"/>
+            </w:tcBorders>
+          </w:tcPr>
+          <w:p>
+            <w:pPr>
               <w:ind w:left="1"/>
             </w:pPr>
             <w:r>
@@ -1092,7 +1033,6 @@
           </w:p>
           <w:p>
             <w:pPr>
-              <w:spacing w:after="0"/>
               <w:ind w:left="1"/>
             </w:pPr>
             <w:r>
@@ -1118,7 +1058,6 @@
           </w:p>
           <w:p>
             <w:pPr>
-              <w:spacing w:after="0"/>
               <w:ind w:left="1"/>
             </w:pPr>
             <w:r>
@@ -1131,7 +1070,6 @@
           </w:p>
           <w:p>
             <w:pPr>
-              <w:spacing w:after="0"/>
               <w:ind w:left="108"/>
               <w:jc w:val="center"/>
             </w:pPr>
@@ -1147,7 +1085,7 @@
         </w:tc>
         <w:tc>
           <w:tcPr>
-            <w:tcW w:w="3263" w:type="dxa"/>
+            <w:tcW w:w="2875" w:type="dxa"/>
             <w:gridSpan w:val="3"/>
             <w:tcBorders>
               <w:top w:val="single" w:sz="3" w:space="0" w:color="000000"/>
@@ -1157,20 +1095,17 @@
             </w:tcBorders>
           </w:tcPr>
           <w:p>
-            <w:pPr>
-              <w:spacing w:after="0"/>
-            </w:pPr>
-            <w:r>
-              <w:rPr>
-                <w:rFonts w:ascii="Times New Roman" w:eastAsia="Times New Roman" w:hAnsi="Times New Roman" w:cs="Times New Roman"/>
-              </w:rPr>
-              <w:t xml:space="preserve"> </w:t>
-            </w:r>
-          </w:p>
-        </w:tc>
-        <w:tc>
-          <w:tcPr>
-            <w:tcW w:w="1845" w:type="dxa"/>
+            <w:r>
+              <w:rPr>
+                <w:rFonts w:ascii="Times New Roman" w:eastAsia="Times New Roman" w:hAnsi="Times New Roman" w:cs="Times New Roman"/>
+              </w:rPr>
+              <w:t xml:space="preserve"> </w:t>
+            </w:r>
+          </w:p>
+        </w:tc>
+        <w:tc>
+          <w:tcPr>
+            <w:tcW w:w="1603" w:type="dxa"/>
             <w:gridSpan w:val="2"/>
             <w:tcBorders>
               <w:top w:val="single" w:sz="3" w:space="0" w:color="000000"/>
@@ -1181,7 +1116,6 @@
           </w:tcPr>
           <w:p>
             <w:pPr>
-              <w:spacing w:after="0"/>
               <w:ind w:left="2"/>
             </w:pPr>
             <w:r>
@@ -1194,7 +1128,7 @@
         </w:tc>
         <w:tc>
           <w:tcPr>
-            <w:tcW w:w="2982" w:type="dxa"/>
+            <w:tcW w:w="2409" w:type="dxa"/>
             <w:gridSpan w:val="2"/>
             <w:tcBorders>
               <w:top w:val="single" w:sz="3" w:space="0" w:color="000000"/>
@@ -1205,7 +1139,6 @@
           </w:tcPr>
           <w:p>
             <w:pPr>
-              <w:spacing w:after="0"/>
               <w:ind w:left="2"/>
             </w:pPr>
             <w:r>
@@ -1229,7 +1162,7 @@
         </w:trPr>
         <w:tc>
           <w:tcPr>
-            <w:tcW w:w="439" w:type="dxa"/>
+            <w:tcW w:w="423" w:type="dxa"/>
             <w:tcBorders>
               <w:top w:val="double" w:sz="5" w:space="0" w:color="000000"/>
               <w:left w:val="single" w:sz="3" w:space="0" w:color="000000"/>
@@ -1240,7 +1173,6 @@
           </w:tcPr>
           <w:p>
             <w:pPr>
-              <w:spacing w:after="0"/>
               <w:ind w:left="77"/>
               <w:jc w:val="both"/>
             </w:pPr>
@@ -1249,13 +1181,14 @@
                 <w:rFonts w:ascii="Times New Roman" w:eastAsia="Times New Roman" w:hAnsi="Times New Roman" w:cs="Times New Roman"/>
                 <w:sz w:val="24"/>
               </w:rPr>
+              <w:lastRenderedPageBreak/>
               <w:t xml:space="preserve">No </w:t>
             </w:r>
           </w:p>
         </w:tc>
         <w:tc>
           <w:tcPr>
-            <w:tcW w:w="2553" w:type="dxa"/>
+            <w:tcW w:w="2111" w:type="dxa"/>
             <w:gridSpan w:val="3"/>
             <w:tcBorders>
               <w:top w:val="double" w:sz="17" w:space="0" w:color="000000"/>
@@ -1267,7 +1200,6 @@
           </w:tcPr>
           <w:p>
             <w:pPr>
-              <w:spacing w:after="0"/>
               <w:ind w:left="17"/>
               <w:jc w:val="center"/>
             </w:pPr>
@@ -1298,7 +1230,7 @@
         </w:tc>
         <w:tc>
           <w:tcPr>
-            <w:tcW w:w="1276" w:type="dxa"/>
+            <w:tcW w:w="1200" w:type="dxa"/>
             <w:tcBorders>
               <w:top w:val="double" w:sz="17" w:space="0" w:color="000000"/>
               <w:left w:val="single" w:sz="3" w:space="0" w:color="000000"/>
@@ -1309,7 +1241,6 @@
           </w:tcPr>
           <w:p>
             <w:pPr>
-              <w:spacing w:after="0"/>
               <w:ind w:left="19"/>
               <w:jc w:val="center"/>
             </w:pPr>
@@ -1324,7 +1255,7 @@
         </w:tc>
         <w:tc>
           <w:tcPr>
-            <w:tcW w:w="1562" w:type="dxa"/>
+            <w:tcW w:w="1425" w:type="dxa"/>
             <w:gridSpan w:val="2"/>
             <w:tcBorders>
               <w:top w:val="double" w:sz="17" w:space="0" w:color="000000"/>
@@ -1336,7 +1267,6 @@
           </w:tcPr>
           <w:p>
             <w:pPr>
-              <w:spacing w:after="0"/>
               <w:ind w:left="118"/>
             </w:pPr>
             <w:r>
@@ -1366,7 +1296,7 @@
         </w:tc>
         <w:tc>
           <w:tcPr>
-            <w:tcW w:w="1985" w:type="dxa"/>
+            <w:tcW w:w="1629" w:type="dxa"/>
             <w:gridSpan w:val="2"/>
             <w:tcBorders>
               <w:top w:val="double" w:sz="17" w:space="0" w:color="000000"/>
@@ -1378,7 +1308,6 @@
           </w:tcPr>
           <w:p>
             <w:pPr>
-              <w:spacing w:after="0"/>
               <w:ind w:left="2"/>
               <w:jc w:val="center"/>
             </w:pPr>
@@ -1418,7 +1347,7 @@
         </w:tc>
         <w:tc>
           <w:tcPr>
-            <w:tcW w:w="2556" w:type="dxa"/>
+            <w:tcW w:w="2007" w:type="dxa"/>
             <w:gridSpan w:val="2"/>
             <w:tcBorders>
               <w:top w:val="double" w:sz="5" w:space="0" w:color="000000"/>
@@ -1430,25 +1359,15 @@
           </w:tcPr>
           <w:p>
             <w:pPr>
-              <w:spacing w:after="0"/>
               <w:ind w:right="1"/>
               <w:jc w:val="center"/>
             </w:pPr>
-            <w:proofErr w:type="spellStart"/>
-            <w:r>
-              <w:rPr>
-                <w:rFonts w:ascii="Times New Roman" w:eastAsia="Times New Roman" w:hAnsi="Times New Roman" w:cs="Times New Roman"/>
-                <w:sz w:val="24"/>
-              </w:rPr>
-              <w:t>Foto</w:t>
-            </w:r>
-            <w:proofErr w:type="spellEnd"/>
-            <w:r>
-              <w:rPr>
-                <w:rFonts w:ascii="Times New Roman" w:eastAsia="Times New Roman" w:hAnsi="Times New Roman" w:cs="Times New Roman"/>
-                <w:sz w:val="24"/>
-              </w:rPr>
-              <w:t xml:space="preserve"> </w:t>
+            <w:r>
+              <w:rPr>
+                <w:rFonts w:ascii="Times New Roman" w:eastAsia="Times New Roman" w:hAnsi="Times New Roman" w:cs="Times New Roman"/>
+                <w:sz w:val="24"/>
+              </w:rPr>
+              <w:t xml:space="preserve">Foto </w:t>
             </w:r>
             <w:proofErr w:type="spellStart"/>
             <w:r>
@@ -1481,17 +1400,16 @@
         </w:trPr>
         <w:tc>
           <w:tcPr>
-            <w:tcW w:w="439" w:type="dxa"/>
-            <w:tcBorders>
-              <w:top w:val="single" w:sz="3" w:space="0" w:color="000000"/>
-              <w:left w:val="single" w:sz="3" w:space="0" w:color="000000"/>
-              <w:bottom w:val="single" w:sz="3" w:space="0" w:color="000000"/>
-              <w:right w:val="single" w:sz="3" w:space="0" w:color="000000"/>
-            </w:tcBorders>
-          </w:tcPr>
-          <w:p>
-            <w:pPr>
-              <w:spacing w:after="0"/>
+            <w:tcW w:w="423" w:type="dxa"/>
+            <w:tcBorders>
+              <w:top w:val="single" w:sz="3" w:space="0" w:color="000000"/>
+              <w:left w:val="single" w:sz="3" w:space="0" w:color="000000"/>
+              <w:bottom w:val="single" w:sz="3" w:space="0" w:color="000000"/>
+              <w:right w:val="single" w:sz="3" w:space="0" w:color="000000"/>
+            </w:tcBorders>
+          </w:tcPr>
+          <w:p>
+            <w:pPr>
               <w:ind w:left="1"/>
             </w:pPr>
             <w:r>
@@ -1499,13 +1417,11 @@
                 <w:rFonts w:ascii="Times New Roman" w:eastAsia="Times New Roman" w:hAnsi="Times New Roman" w:cs="Times New Roman"/>
                 <w:sz w:val="24"/>
               </w:rPr>
-              <w:lastRenderedPageBreak/>
-              <w:t xml:space="preserve"> </w:t>
-            </w:r>
-          </w:p>
-          <w:p>
-            <w:pPr>
-              <w:spacing w:after="0"/>
+              <w:t xml:space="preserve"> </w:t>
+            </w:r>
+          </w:p>
+          <w:p>
+            <w:pPr>
               <w:ind w:left="1"/>
             </w:pPr>
             <w:r>
@@ -1531,7 +1447,6 @@
           </w:p>
           <w:p>
             <w:pPr>
-              <w:spacing w:after="0"/>
               <w:ind w:left="1"/>
             </w:pPr>
             <w:r>
@@ -1544,7 +1459,6 @@
           </w:p>
           <w:p>
             <w:pPr>
-              <w:spacing w:after="0"/>
               <w:ind w:left="137"/>
             </w:pPr>
             <w:r>
@@ -1559,7 +1473,7 @@
         </w:tc>
         <w:tc>
           <w:tcPr>
-            <w:tcW w:w="2553" w:type="dxa"/>
+            <w:tcW w:w="2111" w:type="dxa"/>
             <w:gridSpan w:val="3"/>
             <w:tcBorders>
               <w:top w:val="single" w:sz="3" w:space="0" w:color="000000"/>
@@ -1570,7 +1484,6 @@
           </w:tcPr>
           <w:p>
             <w:pPr>
-              <w:spacing w:after="0"/>
               <w:ind w:left="2"/>
             </w:pPr>
             <w:r>
@@ -1583,17 +1496,16 @@
         </w:tc>
         <w:tc>
           <w:tcPr>
-            <w:tcW w:w="1276" w:type="dxa"/>
-            <w:tcBorders>
-              <w:top w:val="single" w:sz="3" w:space="0" w:color="000000"/>
-              <w:left w:val="single" w:sz="3" w:space="0" w:color="000000"/>
-              <w:bottom w:val="single" w:sz="3" w:space="0" w:color="000000"/>
-              <w:right w:val="single" w:sz="3" w:space="0" w:color="000000"/>
-            </w:tcBorders>
-          </w:tcPr>
-          <w:p>
-            <w:pPr>
-              <w:spacing w:after="0"/>
+            <w:tcW w:w="1200" w:type="dxa"/>
+            <w:tcBorders>
+              <w:top w:val="single" w:sz="3" w:space="0" w:color="000000"/>
+              <w:left w:val="single" w:sz="3" w:space="0" w:color="000000"/>
+              <w:bottom w:val="single" w:sz="3" w:space="0" w:color="000000"/>
+              <w:right w:val="single" w:sz="3" w:space="0" w:color="000000"/>
+            </w:tcBorders>
+          </w:tcPr>
+          <w:p>
+            <w:pPr>
               <w:ind w:left="2"/>
             </w:pPr>
             <w:r>
@@ -1606,7 +1518,7 @@
         </w:tc>
         <w:tc>
           <w:tcPr>
-            <w:tcW w:w="1562" w:type="dxa"/>
+            <w:tcW w:w="1425" w:type="dxa"/>
             <w:gridSpan w:val="2"/>
             <w:tcBorders>
               <w:top w:val="single" w:sz="3" w:space="0" w:color="000000"/>
@@ -1617,7 +1529,6 @@
           </w:tcPr>
           <w:p>
             <w:pPr>
-              <w:spacing w:after="0"/>
               <w:ind w:left="2"/>
             </w:pPr>
             <w:r>
@@ -1630,7 +1541,7 @@
         </w:tc>
         <w:tc>
           <w:tcPr>
-            <w:tcW w:w="1985" w:type="dxa"/>
+            <w:tcW w:w="1629" w:type="dxa"/>
             <w:gridSpan w:val="2"/>
             <w:tcBorders>
               <w:top w:val="single" w:sz="3" w:space="0" w:color="000000"/>
@@ -1640,20 +1551,17 @@
             </w:tcBorders>
           </w:tcPr>
           <w:p>
-            <w:pPr>
-              <w:spacing w:after="0"/>
-            </w:pPr>
-            <w:r>
-              <w:rPr>
-                <w:rFonts w:ascii="Times New Roman" w:eastAsia="Times New Roman" w:hAnsi="Times New Roman" w:cs="Times New Roman"/>
-              </w:rPr>
-              <w:t xml:space="preserve"> </w:t>
-            </w:r>
-          </w:p>
-        </w:tc>
-        <w:tc>
-          <w:tcPr>
-            <w:tcW w:w="2556" w:type="dxa"/>
+            <w:r>
+              <w:rPr>
+                <w:rFonts w:ascii="Times New Roman" w:eastAsia="Times New Roman" w:hAnsi="Times New Roman" w:cs="Times New Roman"/>
+              </w:rPr>
+              <w:t xml:space="preserve"> </w:t>
+            </w:r>
+          </w:p>
+        </w:tc>
+        <w:tc>
+          <w:tcPr>
+            <w:tcW w:w="2007" w:type="dxa"/>
             <w:gridSpan w:val="2"/>
             <w:tcBorders>
               <w:top w:val="single" w:sz="3" w:space="0" w:color="000000"/>
@@ -1663,9 +1571,6 @@
             </w:tcBorders>
           </w:tcPr>
           <w:p>
-            <w:pPr>
-              <w:spacing w:after="0"/>
-            </w:pPr>
             <w:r>
               <w:rPr>
                 <w:rFonts w:ascii="Times New Roman" w:eastAsia="Times New Roman" w:hAnsi="Times New Roman" w:cs="Times New Roman"/>
@@ -1687,17 +1592,16 @@
         </w:trPr>
         <w:tc>
           <w:tcPr>
-            <w:tcW w:w="439" w:type="dxa"/>
-            <w:tcBorders>
-              <w:top w:val="single" w:sz="3" w:space="0" w:color="000000"/>
-              <w:left w:val="single" w:sz="3" w:space="0" w:color="000000"/>
-              <w:bottom w:val="single" w:sz="3" w:space="0" w:color="000000"/>
-              <w:right w:val="single" w:sz="3" w:space="0" w:color="000000"/>
-            </w:tcBorders>
-          </w:tcPr>
-          <w:p>
-            <w:pPr>
-              <w:spacing w:after="0"/>
+            <w:tcW w:w="423" w:type="dxa"/>
+            <w:tcBorders>
+              <w:top w:val="single" w:sz="3" w:space="0" w:color="000000"/>
+              <w:left w:val="single" w:sz="3" w:space="0" w:color="000000"/>
+              <w:bottom w:val="single" w:sz="3" w:space="0" w:color="000000"/>
+              <w:right w:val="single" w:sz="3" w:space="0" w:color="000000"/>
+            </w:tcBorders>
+          </w:tcPr>
+          <w:p>
+            <w:pPr>
               <w:ind w:left="1"/>
             </w:pPr>
             <w:r>
@@ -1710,7 +1614,6 @@
           </w:p>
           <w:p>
             <w:pPr>
-              <w:spacing w:after="0"/>
               <w:ind w:left="1"/>
             </w:pPr>
             <w:r>
@@ -1736,7 +1639,6 @@
           </w:p>
           <w:p>
             <w:pPr>
-              <w:spacing w:after="0"/>
               <w:ind w:left="1"/>
             </w:pPr>
             <w:r>
@@ -1749,7 +1651,6 @@
           </w:p>
           <w:p>
             <w:pPr>
-              <w:spacing w:after="0"/>
               <w:ind w:right="80"/>
               <w:jc w:val="right"/>
             </w:pPr>
@@ -1765,7 +1666,7 @@
         </w:tc>
         <w:tc>
           <w:tcPr>
-            <w:tcW w:w="2553" w:type="dxa"/>
+            <w:tcW w:w="2111" w:type="dxa"/>
             <w:gridSpan w:val="3"/>
             <w:tcBorders>
               <w:top w:val="single" w:sz="3" w:space="0" w:color="000000"/>
@@ -1776,7 +1677,6 @@
           </w:tcPr>
           <w:p>
             <w:pPr>
-              <w:spacing w:after="0"/>
               <w:ind w:left="2"/>
             </w:pPr>
             <w:r>
@@ -1789,17 +1689,16 @@
         </w:tc>
         <w:tc>
           <w:tcPr>
-            <w:tcW w:w="1276" w:type="dxa"/>
-            <w:tcBorders>
-              <w:top w:val="single" w:sz="3" w:space="0" w:color="000000"/>
-              <w:left w:val="single" w:sz="3" w:space="0" w:color="000000"/>
-              <w:bottom w:val="single" w:sz="3" w:space="0" w:color="000000"/>
-              <w:right w:val="single" w:sz="3" w:space="0" w:color="000000"/>
-            </w:tcBorders>
-          </w:tcPr>
-          <w:p>
-            <w:pPr>
-              <w:spacing w:after="0"/>
+            <w:tcW w:w="1200" w:type="dxa"/>
+            <w:tcBorders>
+              <w:top w:val="single" w:sz="3" w:space="0" w:color="000000"/>
+              <w:left w:val="single" w:sz="3" w:space="0" w:color="000000"/>
+              <w:bottom w:val="single" w:sz="3" w:space="0" w:color="000000"/>
+              <w:right w:val="single" w:sz="3" w:space="0" w:color="000000"/>
+            </w:tcBorders>
+          </w:tcPr>
+          <w:p>
+            <w:pPr>
               <w:ind w:left="2"/>
             </w:pPr>
             <w:r>
@@ -1812,7 +1711,7 @@
         </w:tc>
         <w:tc>
           <w:tcPr>
-            <w:tcW w:w="1562" w:type="dxa"/>
+            <w:tcW w:w="1425" w:type="dxa"/>
             <w:gridSpan w:val="2"/>
             <w:tcBorders>
               <w:top w:val="single" w:sz="3" w:space="0" w:color="000000"/>
@@ -1823,7 +1722,6 @@
           </w:tcPr>
           <w:p>
             <w:pPr>
-              <w:spacing w:after="0"/>
               <w:ind w:left="2"/>
             </w:pPr>
             <w:r>
@@ -1836,7 +1734,7 @@
         </w:tc>
         <w:tc>
           <w:tcPr>
-            <w:tcW w:w="1985" w:type="dxa"/>
+            <w:tcW w:w="1629" w:type="dxa"/>
             <w:gridSpan w:val="2"/>
             <w:tcBorders>
               <w:top w:val="single" w:sz="3" w:space="0" w:color="000000"/>
@@ -1846,20 +1744,17 @@
             </w:tcBorders>
           </w:tcPr>
           <w:p>
-            <w:pPr>
-              <w:spacing w:after="0"/>
-            </w:pPr>
-            <w:r>
-              <w:rPr>
-                <w:rFonts w:ascii="Times New Roman" w:eastAsia="Times New Roman" w:hAnsi="Times New Roman" w:cs="Times New Roman"/>
-              </w:rPr>
-              <w:t xml:space="preserve"> </w:t>
-            </w:r>
-          </w:p>
-        </w:tc>
-        <w:tc>
-          <w:tcPr>
-            <w:tcW w:w="2556" w:type="dxa"/>
+            <w:r>
+              <w:rPr>
+                <w:rFonts w:ascii="Times New Roman" w:eastAsia="Times New Roman" w:hAnsi="Times New Roman" w:cs="Times New Roman"/>
+              </w:rPr>
+              <w:t xml:space="preserve"> </w:t>
+            </w:r>
+          </w:p>
+        </w:tc>
+        <w:tc>
+          <w:tcPr>
+            <w:tcW w:w="2007" w:type="dxa"/>
             <w:gridSpan w:val="2"/>
             <w:tcBorders>
               <w:top w:val="single" w:sz="3" w:space="0" w:color="000000"/>
@@ -1869,9 +1764,6 @@
             </w:tcBorders>
           </w:tcPr>
           <w:p>
-            <w:pPr>
-              <w:spacing w:after="0"/>
-            </w:pPr>
             <w:r>
               <w:rPr>
                 <w:rFonts w:ascii="Times New Roman" w:eastAsia="Times New Roman" w:hAnsi="Times New Roman" w:cs="Times New Roman"/>
@@ -1893,17 +1785,16 @@
         </w:trPr>
         <w:tc>
           <w:tcPr>
-            <w:tcW w:w="439" w:type="dxa"/>
-            <w:tcBorders>
-              <w:top w:val="single" w:sz="3" w:space="0" w:color="000000"/>
-              <w:left w:val="single" w:sz="3" w:space="0" w:color="000000"/>
-              <w:bottom w:val="single" w:sz="3" w:space="0" w:color="000000"/>
-              <w:right w:val="single" w:sz="3" w:space="0" w:color="000000"/>
-            </w:tcBorders>
-          </w:tcPr>
-          <w:p>
-            <w:pPr>
-              <w:spacing w:after="0"/>
+            <w:tcW w:w="423" w:type="dxa"/>
+            <w:tcBorders>
+              <w:top w:val="single" w:sz="3" w:space="0" w:color="000000"/>
+              <w:left w:val="single" w:sz="3" w:space="0" w:color="000000"/>
+              <w:bottom w:val="single" w:sz="3" w:space="0" w:color="000000"/>
+              <w:right w:val="single" w:sz="3" w:space="0" w:color="000000"/>
+            </w:tcBorders>
+          </w:tcPr>
+          <w:p>
+            <w:pPr>
               <w:ind w:left="1"/>
             </w:pPr>
             <w:r>
@@ -1916,7 +1807,6 @@
           </w:p>
           <w:p>
             <w:pPr>
-              <w:spacing w:after="0"/>
               <w:ind w:left="1"/>
             </w:pPr>
             <w:r>
@@ -1942,7 +1832,6 @@
           </w:p>
           <w:p>
             <w:pPr>
-              <w:spacing w:after="0"/>
               <w:ind w:left="1"/>
             </w:pPr>
             <w:r>
@@ -1955,7 +1844,6 @@
           </w:p>
           <w:p>
             <w:pPr>
-              <w:spacing w:after="0"/>
               <w:ind w:right="80"/>
               <w:jc w:val="right"/>
             </w:pPr>
@@ -1971,7 +1859,7 @@
         </w:tc>
         <w:tc>
           <w:tcPr>
-            <w:tcW w:w="2553" w:type="dxa"/>
+            <w:tcW w:w="2111" w:type="dxa"/>
             <w:gridSpan w:val="3"/>
             <w:tcBorders>
               <w:top w:val="single" w:sz="3" w:space="0" w:color="000000"/>
@@ -1982,7 +1870,6 @@
           </w:tcPr>
           <w:p>
             <w:pPr>
-              <w:spacing w:after="0"/>
               <w:ind w:left="2"/>
             </w:pPr>
             <w:r>
@@ -1995,17 +1882,16 @@
         </w:tc>
         <w:tc>
           <w:tcPr>
-            <w:tcW w:w="1276" w:type="dxa"/>
-            <w:tcBorders>
-              <w:top w:val="single" w:sz="3" w:space="0" w:color="000000"/>
-              <w:left w:val="single" w:sz="3" w:space="0" w:color="000000"/>
-              <w:bottom w:val="single" w:sz="3" w:space="0" w:color="000000"/>
-              <w:right w:val="single" w:sz="3" w:space="0" w:color="000000"/>
-            </w:tcBorders>
-          </w:tcPr>
-          <w:p>
-            <w:pPr>
-              <w:spacing w:after="0"/>
+            <w:tcW w:w="1200" w:type="dxa"/>
+            <w:tcBorders>
+              <w:top w:val="single" w:sz="3" w:space="0" w:color="000000"/>
+              <w:left w:val="single" w:sz="3" w:space="0" w:color="000000"/>
+              <w:bottom w:val="single" w:sz="3" w:space="0" w:color="000000"/>
+              <w:right w:val="single" w:sz="3" w:space="0" w:color="000000"/>
+            </w:tcBorders>
+          </w:tcPr>
+          <w:p>
+            <w:pPr>
               <w:ind w:left="2"/>
             </w:pPr>
             <w:r>
@@ -2018,7 +1904,7 @@
         </w:tc>
         <w:tc>
           <w:tcPr>
-            <w:tcW w:w="1562" w:type="dxa"/>
+            <w:tcW w:w="1425" w:type="dxa"/>
             <w:gridSpan w:val="2"/>
             <w:tcBorders>
               <w:top w:val="single" w:sz="3" w:space="0" w:color="000000"/>
@@ -2029,7 +1915,6 @@
           </w:tcPr>
           <w:p>
             <w:pPr>
-              <w:spacing w:after="0"/>
               <w:ind w:left="2"/>
             </w:pPr>
             <w:r>
@@ -2042,7 +1927,7 @@
         </w:tc>
         <w:tc>
           <w:tcPr>
-            <w:tcW w:w="1985" w:type="dxa"/>
+            <w:tcW w:w="1629" w:type="dxa"/>
             <w:gridSpan w:val="2"/>
             <w:tcBorders>
               <w:top w:val="single" w:sz="3" w:space="0" w:color="000000"/>
@@ -2052,20 +1937,17 @@
             </w:tcBorders>
           </w:tcPr>
           <w:p>
-            <w:pPr>
-              <w:spacing w:after="0"/>
-            </w:pPr>
-            <w:r>
-              <w:rPr>
-                <w:rFonts w:ascii="Times New Roman" w:eastAsia="Times New Roman" w:hAnsi="Times New Roman" w:cs="Times New Roman"/>
-              </w:rPr>
-              <w:t xml:space="preserve"> </w:t>
-            </w:r>
-          </w:p>
-        </w:tc>
-        <w:tc>
-          <w:tcPr>
-            <w:tcW w:w="2556" w:type="dxa"/>
+            <w:r>
+              <w:rPr>
+                <w:rFonts w:ascii="Times New Roman" w:eastAsia="Times New Roman" w:hAnsi="Times New Roman" w:cs="Times New Roman"/>
+              </w:rPr>
+              <w:t xml:space="preserve"> </w:t>
+            </w:r>
+          </w:p>
+        </w:tc>
+        <w:tc>
+          <w:tcPr>
+            <w:tcW w:w="2007" w:type="dxa"/>
             <w:gridSpan w:val="2"/>
             <w:tcBorders>
               <w:top w:val="single" w:sz="3" w:space="0" w:color="000000"/>
@@ -2075,9 +1957,6 @@
             </w:tcBorders>
           </w:tcPr>
           <w:p>
-            <w:pPr>
-              <w:spacing w:after="0"/>
-            </w:pPr>
             <w:r>
               <w:rPr>
                 <w:rFonts w:ascii="Times New Roman" w:eastAsia="Times New Roman" w:hAnsi="Times New Roman" w:cs="Times New Roman"/>
@@ -2095,21 +1974,20 @@
           </w:tblCellMar>
         </w:tblPrEx>
         <w:trPr>
-          <w:trHeight w:val="2716"/>
+          <w:trHeight w:val="3825"/>
         </w:trPr>
         <w:tc>
           <w:tcPr>
-            <w:tcW w:w="439" w:type="dxa"/>
-            <w:tcBorders>
-              <w:top w:val="single" w:sz="3" w:space="0" w:color="000000"/>
-              <w:left w:val="single" w:sz="3" w:space="0" w:color="000000"/>
-              <w:bottom w:val="single" w:sz="3" w:space="0" w:color="000000"/>
-              <w:right w:val="single" w:sz="3" w:space="0" w:color="000000"/>
-            </w:tcBorders>
-          </w:tcPr>
-          <w:p>
-            <w:pPr>
-              <w:spacing w:after="0"/>
+            <w:tcW w:w="423" w:type="dxa"/>
+            <w:tcBorders>
+              <w:top w:val="single" w:sz="3" w:space="0" w:color="000000"/>
+              <w:left w:val="single" w:sz="3" w:space="0" w:color="000000"/>
+              <w:bottom w:val="single" w:sz="3" w:space="0" w:color="000000"/>
+              <w:right w:val="single" w:sz="3" w:space="0" w:color="000000"/>
+            </w:tcBorders>
+          </w:tcPr>
+          <w:p>
+            <w:pPr>
               <w:ind w:left="1"/>
             </w:pPr>
             <w:r>
@@ -2122,7 +2000,6 @@
           </w:p>
           <w:p>
             <w:pPr>
-              <w:spacing w:after="0"/>
               <w:ind w:left="1"/>
             </w:pPr>
             <w:r>
@@ -2148,7 +2025,6 @@
           </w:p>
           <w:p>
             <w:pPr>
-              <w:spacing w:after="0"/>
               <w:ind w:left="1"/>
             </w:pPr>
             <w:r>
@@ -2161,7 +2037,6 @@
           </w:p>
           <w:p>
             <w:pPr>
-              <w:spacing w:after="0"/>
               <w:ind w:left="145"/>
             </w:pPr>
             <w:r>
@@ -2176,7 +2051,7 @@
         </w:tc>
         <w:tc>
           <w:tcPr>
-            <w:tcW w:w="2553" w:type="dxa"/>
+            <w:tcW w:w="2111" w:type="dxa"/>
             <w:gridSpan w:val="3"/>
             <w:tcBorders>
               <w:top w:val="single" w:sz="3" w:space="0" w:color="000000"/>
@@ -2187,7 +2062,6 @@
           </w:tcPr>
           <w:p>
             <w:pPr>
-              <w:spacing w:after="0"/>
               <w:ind w:left="2"/>
             </w:pPr>
             <w:r>
@@ -2200,17 +2074,16 @@
         </w:tc>
         <w:tc>
           <w:tcPr>
-            <w:tcW w:w="1276" w:type="dxa"/>
-            <w:tcBorders>
-              <w:top w:val="single" w:sz="3" w:space="0" w:color="000000"/>
-              <w:left w:val="single" w:sz="3" w:space="0" w:color="000000"/>
-              <w:bottom w:val="single" w:sz="3" w:space="0" w:color="000000"/>
-              <w:right w:val="single" w:sz="3" w:space="0" w:color="000000"/>
-            </w:tcBorders>
-          </w:tcPr>
-          <w:p>
-            <w:pPr>
-              <w:spacing w:after="0"/>
+            <w:tcW w:w="1200" w:type="dxa"/>
+            <w:tcBorders>
+              <w:top w:val="single" w:sz="3" w:space="0" w:color="000000"/>
+              <w:left w:val="single" w:sz="3" w:space="0" w:color="000000"/>
+              <w:bottom w:val="single" w:sz="3" w:space="0" w:color="000000"/>
+              <w:right w:val="single" w:sz="3" w:space="0" w:color="000000"/>
+            </w:tcBorders>
+          </w:tcPr>
+          <w:p>
+            <w:pPr>
               <w:ind w:left="2"/>
             </w:pPr>
             <w:r>
@@ -2223,7 +2096,7 @@
         </w:tc>
         <w:tc>
           <w:tcPr>
-            <w:tcW w:w="1562" w:type="dxa"/>
+            <w:tcW w:w="1425" w:type="dxa"/>
             <w:gridSpan w:val="2"/>
             <w:tcBorders>
               <w:top w:val="single" w:sz="3" w:space="0" w:color="000000"/>
@@ -2234,7 +2107,6 @@
           </w:tcPr>
           <w:p>
             <w:pPr>
-              <w:spacing w:after="0"/>
               <w:ind w:left="2"/>
             </w:pPr>
             <w:r>
@@ -2247,7 +2119,7 @@
         </w:tc>
         <w:tc>
           <w:tcPr>
-            <w:tcW w:w="1985" w:type="dxa"/>
+            <w:tcW w:w="1629" w:type="dxa"/>
             <w:gridSpan w:val="2"/>
             <w:tcBorders>
               <w:top w:val="single" w:sz="3" w:space="0" w:color="000000"/>
@@ -2257,20 +2129,17 @@
             </w:tcBorders>
           </w:tcPr>
           <w:p>
-            <w:pPr>
-              <w:spacing w:after="0"/>
-            </w:pPr>
-            <w:r>
-              <w:rPr>
-                <w:rFonts w:ascii="Times New Roman" w:eastAsia="Times New Roman" w:hAnsi="Times New Roman" w:cs="Times New Roman"/>
-              </w:rPr>
-              <w:t xml:space="preserve"> </w:t>
-            </w:r>
-          </w:p>
-        </w:tc>
-        <w:tc>
-          <w:tcPr>
-            <w:tcW w:w="2556" w:type="dxa"/>
+            <w:r>
+              <w:rPr>
+                <w:rFonts w:ascii="Times New Roman" w:eastAsia="Times New Roman" w:hAnsi="Times New Roman" w:cs="Times New Roman"/>
+              </w:rPr>
+              <w:t xml:space="preserve"> </w:t>
+            </w:r>
+          </w:p>
+        </w:tc>
+        <w:tc>
+          <w:tcPr>
+            <w:tcW w:w="2007" w:type="dxa"/>
             <w:gridSpan w:val="2"/>
             <w:tcBorders>
               <w:top w:val="single" w:sz="3" w:space="0" w:color="000000"/>
@@ -2280,9 +2149,6 @@
             </w:tcBorders>
           </w:tcPr>
           <w:p>
-            <w:pPr>
-              <w:spacing w:after="0"/>
-            </w:pPr>
             <w:r>
               <w:rPr>
                 <w:rFonts w:ascii="Times New Roman" w:eastAsia="Times New Roman" w:hAnsi="Times New Roman" w:cs="Times New Roman"/>
@@ -2314,7 +2180,6 @@
         <w:tblCellMar>
           <w:top w:w="12" w:type="dxa"/>
           <w:left w:w="4" w:type="dxa"/>
-          <w:bottom w:w="0" w:type="dxa"/>
           <w:right w:w="6" w:type="dxa"/>
         </w:tblCellMar>
         <w:tblLook w:val="04A0" w:firstRow="1" w:lastRow="0" w:firstColumn="1" w:lastColumn="0" w:noHBand="0" w:noVBand="1"/>
@@ -2344,7 +2209,6 @@
           </w:tcPr>
           <w:p>
             <w:pPr>
-              <w:spacing w:after="0"/>
               <w:ind w:left="69"/>
               <w:jc w:val="both"/>
             </w:pPr>
@@ -2353,6 +2217,7 @@
                 <w:rFonts w:ascii="Times New Roman" w:eastAsia="Times New Roman" w:hAnsi="Times New Roman" w:cs="Times New Roman"/>
                 <w:sz w:val="24"/>
               </w:rPr>
+              <w:lastRenderedPageBreak/>
               <w:t xml:space="preserve">No </w:t>
             </w:r>
           </w:p>
@@ -2370,7 +2235,6 @@
           </w:tcPr>
           <w:p>
             <w:pPr>
-              <w:spacing w:after="0"/>
               <w:ind w:left="9"/>
               <w:jc w:val="center"/>
             </w:pPr>
@@ -2412,7 +2276,6 @@
           </w:tcPr>
           <w:p>
             <w:pPr>
-              <w:spacing w:after="0"/>
               <w:ind w:left="11"/>
               <w:jc w:val="center"/>
             </w:pPr>
@@ -2438,7 +2301,6 @@
           </w:tcPr>
           <w:p>
             <w:pPr>
-              <w:spacing w:after="0"/>
               <w:ind w:left="118"/>
             </w:pPr>
             <w:r>
@@ -2479,7 +2341,6 @@
           </w:tcPr>
           <w:p>
             <w:pPr>
-              <w:spacing w:after="0"/>
               <w:ind w:right="6"/>
               <w:jc w:val="center"/>
             </w:pPr>
@@ -2530,17 +2391,23 @@
           </w:tcPr>
           <w:p>
             <w:pPr>
-              <w:spacing w:after="0"/>
               <w:ind w:right="9"/>
               <w:jc w:val="center"/>
             </w:pPr>
+            <w:r>
+              <w:rPr>
+                <w:rFonts w:ascii="Times New Roman" w:eastAsia="Times New Roman" w:hAnsi="Times New Roman" w:cs="Times New Roman"/>
+                <w:sz w:val="24"/>
+              </w:rPr>
+              <w:t xml:space="preserve">Foto </w:t>
+            </w:r>
             <w:proofErr w:type="spellStart"/>
             <w:r>
               <w:rPr>
                 <w:rFonts w:ascii="Times New Roman" w:eastAsia="Times New Roman" w:hAnsi="Times New Roman" w:cs="Times New Roman"/>
                 <w:sz w:val="24"/>
               </w:rPr>
-              <w:t>Foto</w:t>
+              <w:t>Pemain</w:t>
             </w:r>
             <w:proofErr w:type="spellEnd"/>
             <w:r>
@@ -2548,30 +2415,7 @@
                 <w:rFonts w:ascii="Times New Roman" w:eastAsia="Times New Roman" w:hAnsi="Times New Roman" w:cs="Times New Roman"/>
                 <w:sz w:val="24"/>
               </w:rPr>
-              <w:t xml:space="preserve"> </w:t>
-            </w:r>
-            <w:proofErr w:type="spellStart"/>
-            <w:r>
-              <w:rPr>
-                <w:rFonts w:ascii="Times New Roman" w:eastAsia="Times New Roman" w:hAnsi="Times New Roman" w:cs="Times New Roman"/>
-                <w:sz w:val="24"/>
-              </w:rPr>
-              <w:t>Pemain</w:t>
-            </w:r>
-            <w:proofErr w:type="spellEnd"/>
-            <w:r>
-              <w:rPr>
-                <w:rFonts w:ascii="Times New Roman" w:eastAsia="Times New Roman" w:hAnsi="Times New Roman" w:cs="Times New Roman"/>
-                <w:sz w:val="24"/>
-              </w:rPr>
-              <w:t xml:space="preserve"> </w:t>
-            </w:r>
-            <w:r>
-              <w:rPr>
-                <w:rFonts w:ascii="Times New Roman" w:eastAsia="Times New Roman" w:hAnsi="Times New Roman" w:cs="Times New Roman"/>
-                <w:sz w:val="24"/>
-              </w:rPr>
-              <w:t xml:space="preserve">(3x4) </w:t>
+              <w:t xml:space="preserve"> (3x4) </w:t>
             </w:r>
           </w:p>
         </w:tc>
@@ -2592,7 +2436,6 @@
           </w:tcPr>
           <w:p>
             <w:pPr>
-              <w:spacing w:after="0"/>
               <w:ind w:left="1"/>
             </w:pPr>
             <w:r>
@@ -2600,13 +2443,11 @@
                 <w:rFonts w:ascii="Times New Roman" w:eastAsia="Times New Roman" w:hAnsi="Times New Roman" w:cs="Times New Roman"/>
                 <w:sz w:val="24"/>
               </w:rPr>
-              <w:lastRenderedPageBreak/>
-              <w:t xml:space="preserve"> </w:t>
-            </w:r>
-          </w:p>
-          <w:p>
-            <w:pPr>
-              <w:spacing w:after="0"/>
+              <w:t xml:space="preserve"> </w:t>
+            </w:r>
+          </w:p>
+          <w:p>
+            <w:pPr>
               <w:ind w:left="1"/>
             </w:pPr>
             <w:r>
@@ -2632,7 +2473,6 @@
           </w:p>
           <w:p>
             <w:pPr>
-              <w:spacing w:after="0"/>
               <w:ind w:left="1"/>
             </w:pPr>
             <w:r>
@@ -2645,7 +2485,6 @@
           </w:p>
           <w:p>
             <w:pPr>
-              <w:spacing w:after="0"/>
               <w:ind w:left="125"/>
             </w:pPr>
             <w:r>
@@ -2670,7 +2509,6 @@
           </w:tcPr>
           <w:p>
             <w:pPr>
-              <w:spacing w:after="0"/>
               <w:ind w:left="2"/>
             </w:pPr>
             <w:r>
@@ -2693,7 +2531,6 @@
           </w:tcPr>
           <w:p>
             <w:pPr>
-              <w:spacing w:after="0"/>
               <w:ind w:left="2"/>
             </w:pPr>
             <w:r>
@@ -2716,7 +2553,6 @@
           </w:tcPr>
           <w:p>
             <w:pPr>
-              <w:spacing w:after="0"/>
               <w:ind w:left="2"/>
             </w:pPr>
             <w:r>
@@ -2738,9 +2574,6 @@
             </w:tcBorders>
           </w:tcPr>
           <w:p>
-            <w:pPr>
-              <w:spacing w:after="0"/>
-            </w:pPr>
             <w:r>
               <w:rPr>
                 <w:rFonts w:ascii="Times New Roman" w:eastAsia="Times New Roman" w:hAnsi="Times New Roman" w:cs="Times New Roman"/>
@@ -2760,9 +2593,6 @@
             </w:tcBorders>
           </w:tcPr>
           <w:p>
-            <w:pPr>
-              <w:spacing w:after="0"/>
-            </w:pPr>
             <w:r>
               <w:rPr>
                 <w:rFonts w:ascii="Times New Roman" w:eastAsia="Times New Roman" w:hAnsi="Times New Roman" w:cs="Times New Roman"/>
@@ -2788,7 +2618,6 @@
           </w:tcPr>
           <w:p>
             <w:pPr>
-              <w:spacing w:after="0"/>
               <w:ind w:left="1"/>
             </w:pPr>
             <w:r>
@@ -2801,7 +2630,6 @@
           </w:p>
           <w:p>
             <w:pPr>
-              <w:spacing w:after="0"/>
               <w:ind w:left="1"/>
             </w:pPr>
             <w:r>
@@ -2814,7 +2642,6 @@
           </w:p>
           <w:p>
             <w:pPr>
-              <w:spacing w:after="0"/>
               <w:ind w:left="1"/>
             </w:pPr>
             <w:r>
@@ -2840,7 +2667,6 @@
           </w:p>
           <w:p>
             <w:pPr>
-              <w:spacing w:after="0"/>
               <w:ind w:left="1"/>
             </w:pPr>
             <w:r>
@@ -2853,7 +2679,6 @@
           </w:p>
           <w:p>
             <w:pPr>
-              <w:spacing w:after="0"/>
               <w:ind w:left="133"/>
             </w:pPr>
             <w:r>
@@ -2878,7 +2703,6 @@
           </w:tcPr>
           <w:p>
             <w:pPr>
-              <w:spacing w:after="0"/>
               <w:ind w:left="2"/>
             </w:pPr>
             <w:r>
@@ -2901,7 +2725,6 @@
           </w:tcPr>
           <w:p>
             <w:pPr>
-              <w:spacing w:after="0"/>
               <w:ind w:left="2"/>
             </w:pPr>
             <w:r>
@@ -2924,7 +2747,6 @@
           </w:tcPr>
           <w:p>
             <w:pPr>
-              <w:spacing w:after="0"/>
               <w:ind w:left="2"/>
             </w:pPr>
             <w:r>
@@ -2946,9 +2768,6 @@
             </w:tcBorders>
           </w:tcPr>
           <w:p>
-            <w:pPr>
-              <w:spacing w:after="0"/>
-            </w:pPr>
             <w:r>
               <w:rPr>
                 <w:rFonts w:ascii="Times New Roman" w:eastAsia="Times New Roman" w:hAnsi="Times New Roman" w:cs="Times New Roman"/>
@@ -2968,9 +2787,6 @@
             </w:tcBorders>
           </w:tcPr>
           <w:p>
-            <w:pPr>
-              <w:spacing w:after="0"/>
-            </w:pPr>
             <w:r>
               <w:rPr>
                 <w:rFonts w:ascii="Times New Roman" w:eastAsia="Times New Roman" w:hAnsi="Times New Roman" w:cs="Times New Roman"/>
@@ -2996,7 +2812,6 @@
           </w:tcPr>
           <w:p>
             <w:pPr>
-              <w:spacing w:after="0"/>
               <w:ind w:left="1"/>
             </w:pPr>
             <w:r>
@@ -3009,7 +2824,6 @@
           </w:p>
           <w:p>
             <w:pPr>
-              <w:spacing w:after="0"/>
               <w:ind w:left="1"/>
             </w:pPr>
             <w:r>
@@ -3022,7 +2836,6 @@
           </w:p>
           <w:p>
             <w:pPr>
-              <w:spacing w:after="0"/>
               <w:ind w:left="1"/>
             </w:pPr>
             <w:r>
@@ -3048,7 +2861,6 @@
           </w:p>
           <w:p>
             <w:pPr>
-              <w:spacing w:after="0"/>
               <w:ind w:left="1"/>
             </w:pPr>
             <w:r>
@@ -3061,7 +2873,6 @@
           </w:p>
           <w:p>
             <w:pPr>
-              <w:spacing w:after="0"/>
               <w:ind w:left="133"/>
             </w:pPr>
             <w:r>
@@ -3086,7 +2897,6 @@
           </w:tcPr>
           <w:p>
             <w:pPr>
-              <w:spacing w:after="0"/>
               <w:ind w:left="2"/>
             </w:pPr>
             <w:r>
@@ -3109,7 +2919,6 @@
           </w:tcPr>
           <w:p>
             <w:pPr>
-              <w:spacing w:after="0"/>
               <w:ind w:left="2"/>
             </w:pPr>
             <w:r>
@@ -3132,7 +2941,6 @@
           </w:tcPr>
           <w:p>
             <w:pPr>
-              <w:spacing w:after="0"/>
               <w:ind w:left="2"/>
             </w:pPr>
             <w:r>
@@ -3154,9 +2962,6 @@
             </w:tcBorders>
           </w:tcPr>
           <w:p>
-            <w:pPr>
-              <w:spacing w:after="0"/>
-            </w:pPr>
             <w:r>
               <w:rPr>
                 <w:rFonts w:ascii="Times New Roman" w:eastAsia="Times New Roman" w:hAnsi="Times New Roman" w:cs="Times New Roman"/>
@@ -3176,9 +2981,6 @@
             </w:tcBorders>
           </w:tcPr>
           <w:p>
-            <w:pPr>
-              <w:spacing w:after="0"/>
-            </w:pPr>
             <w:r>
               <w:rPr>
                 <w:rFonts w:ascii="Times New Roman" w:eastAsia="Times New Roman" w:hAnsi="Times New Roman" w:cs="Times New Roman"/>
@@ -3190,7 +2992,7 @@
       </w:tr>
       <w:tr>
         <w:trPr>
-          <w:trHeight w:val="2716"/>
+          <w:trHeight w:val="3582"/>
         </w:trPr>
         <w:tc>
           <w:tcPr>
@@ -3204,7 +3006,6 @@
           </w:tcPr>
           <w:p>
             <w:pPr>
-              <w:spacing w:after="0"/>
               <w:ind w:left="1"/>
             </w:pPr>
             <w:r>
@@ -3217,7 +3018,6 @@
           </w:p>
           <w:p>
             <w:pPr>
-              <w:spacing w:after="0"/>
               <w:ind w:left="1"/>
             </w:pPr>
             <w:r>
@@ -3243,7 +3043,6 @@
           </w:p>
           <w:p>
             <w:pPr>
-              <w:spacing w:after="0"/>
               <w:ind w:left="1"/>
             </w:pPr>
             <w:r>
@@ -3256,7 +3055,6 @@
           </w:p>
           <w:p>
             <w:pPr>
-              <w:spacing w:after="0"/>
               <w:ind w:left="125"/>
             </w:pPr>
             <w:r>
@@ -3281,7 +3079,6 @@
           </w:tcPr>
           <w:p>
             <w:pPr>
-              <w:spacing w:after="0"/>
               <w:ind w:left="2"/>
             </w:pPr>
             <w:r>
@@ -3304,7 +3101,6 @@
           </w:tcPr>
           <w:p>
             <w:pPr>
-              <w:spacing w:after="0"/>
               <w:ind w:left="2"/>
             </w:pPr>
             <w:r>
@@ -3327,7 +3123,6 @@
           </w:tcPr>
           <w:p>
             <w:pPr>
-              <w:spacing w:after="0"/>
               <w:ind w:left="2"/>
             </w:pPr>
             <w:r>
@@ -3349,9 +3144,6 @@
             </w:tcBorders>
           </w:tcPr>
           <w:p>
-            <w:pPr>
-              <w:spacing w:after="0"/>
-            </w:pPr>
             <w:r>
               <w:rPr>
                 <w:rFonts w:ascii="Times New Roman" w:eastAsia="Times New Roman" w:hAnsi="Times New Roman" w:cs="Times New Roman"/>
@@ -3371,9 +3163,6 @@
             </w:tcBorders>
           </w:tcPr>
           <w:p>
-            <w:pPr>
-              <w:spacing w:after="0"/>
-            </w:pPr>
             <w:r>
               <w:rPr>
                 <w:rFonts w:ascii="Times New Roman" w:eastAsia="Times New Roman" w:hAnsi="Times New Roman" w:cs="Times New Roman"/>
@@ -3405,7 +3194,6 @@
         <w:tblCellMar>
           <w:top w:w="12" w:type="dxa"/>
           <w:left w:w="3" w:type="dxa"/>
-          <w:bottom w:w="0" w:type="dxa"/>
           <w:right w:w="49" w:type="dxa"/>
         </w:tblCellMar>
         <w:tblLook w:val="04A0" w:firstRow="1" w:lastRow="0" w:firstColumn="1" w:lastColumn="0" w:noHBand="0" w:noVBand="1"/>
@@ -3435,7 +3223,6 @@
           </w:tcPr>
           <w:p>
             <w:pPr>
-              <w:spacing w:after="0"/>
               <w:ind w:left="140"/>
             </w:pPr>
             <w:r>
@@ -3443,6 +3230,7 @@
                 <w:rFonts w:ascii="Times New Roman" w:eastAsia="Times New Roman" w:hAnsi="Times New Roman" w:cs="Times New Roman"/>
                 <w:sz w:val="24"/>
               </w:rPr>
+              <w:lastRenderedPageBreak/>
               <w:t xml:space="preserve">No </w:t>
             </w:r>
           </w:p>
@@ -3460,7 +3248,6 @@
           </w:tcPr>
           <w:p>
             <w:pPr>
-              <w:spacing w:after="0"/>
               <w:ind w:left="53"/>
               <w:jc w:val="center"/>
             </w:pPr>
@@ -3502,7 +3289,6 @@
           </w:tcPr>
           <w:p>
             <w:pPr>
-              <w:spacing w:after="0"/>
               <w:ind w:left="55"/>
               <w:jc w:val="center"/>
             </w:pPr>
@@ -3528,7 +3314,6 @@
           </w:tcPr>
           <w:p>
             <w:pPr>
-              <w:spacing w:after="0"/>
               <w:ind w:left="119"/>
             </w:pPr>
             <w:r>
@@ -3569,7 +3354,6 @@
           </w:tcPr>
           <w:p>
             <w:pPr>
-              <w:spacing w:after="0"/>
               <w:ind w:left="38"/>
               <w:jc w:val="center"/>
             </w:pPr>
@@ -3620,25 +3404,15 @@
           </w:tcPr>
           <w:p>
             <w:pPr>
-              <w:spacing w:after="0"/>
               <w:ind w:left="35"/>
               <w:jc w:val="center"/>
             </w:pPr>
-            <w:proofErr w:type="spellStart"/>
-            <w:r>
-              <w:rPr>
-                <w:rFonts w:ascii="Times New Roman" w:eastAsia="Times New Roman" w:hAnsi="Times New Roman" w:cs="Times New Roman"/>
-                <w:sz w:val="24"/>
-              </w:rPr>
-              <w:t>Foto</w:t>
-            </w:r>
-            <w:proofErr w:type="spellEnd"/>
-            <w:r>
-              <w:rPr>
-                <w:rFonts w:ascii="Times New Roman" w:eastAsia="Times New Roman" w:hAnsi="Times New Roman" w:cs="Times New Roman"/>
-                <w:sz w:val="24"/>
-              </w:rPr>
-              <w:t xml:space="preserve"> </w:t>
+            <w:r>
+              <w:rPr>
+                <w:rFonts w:ascii="Times New Roman" w:eastAsia="Times New Roman" w:hAnsi="Times New Roman" w:cs="Times New Roman"/>
+                <w:sz w:val="24"/>
+              </w:rPr>
+              <w:t xml:space="preserve">Foto </w:t>
             </w:r>
             <w:proofErr w:type="spellStart"/>
             <w:r>
@@ -3674,22 +3448,15 @@
             </w:tcBorders>
           </w:tcPr>
           <w:p>
-            <w:pPr>
-              <w:spacing w:after="0"/>
-            </w:pPr>
-            <w:r>
-              <w:rPr>
-                <w:rFonts w:ascii="Times New Roman" w:eastAsia="Times New Roman" w:hAnsi="Times New Roman" w:cs="Times New Roman"/>
-                <w:sz w:val="24"/>
-              </w:rPr>
-              <w:lastRenderedPageBreak/>
-              <w:t xml:space="preserve"> </w:t>
-            </w:r>
-          </w:p>
-          <w:p>
-            <w:pPr>
-              <w:spacing w:after="0"/>
-            </w:pPr>
+            <w:r>
+              <w:rPr>
+                <w:rFonts w:ascii="Times New Roman" w:eastAsia="Times New Roman" w:hAnsi="Times New Roman" w:cs="Times New Roman"/>
+                <w:sz w:val="24"/>
+              </w:rPr>
+              <w:t xml:space="preserve"> </w:t>
+            </w:r>
+          </w:p>
+          <w:p>
             <w:r>
               <w:rPr>
                 <w:rFonts w:ascii="Times New Roman" w:eastAsia="Times New Roman" w:hAnsi="Times New Roman" w:cs="Times New Roman"/>
@@ -3711,20 +3478,16 @@
             </w:r>
           </w:p>
           <w:p>
-            <w:pPr>
-              <w:spacing w:after="0"/>
-            </w:pPr>
-            <w:r>
-              <w:rPr>
-                <w:rFonts w:ascii="Times New Roman" w:eastAsia="Times New Roman" w:hAnsi="Times New Roman" w:cs="Times New Roman"/>
-                <w:sz w:val="24"/>
-              </w:rPr>
-              <w:t xml:space="preserve"> </w:t>
-            </w:r>
-          </w:p>
-          <w:p>
-            <w:pPr>
-              <w:spacing w:after="0"/>
+            <w:r>
+              <w:rPr>
+                <w:rFonts w:ascii="Times New Roman" w:eastAsia="Times New Roman" w:hAnsi="Times New Roman" w:cs="Times New Roman"/>
+                <w:sz w:val="24"/>
+              </w:rPr>
+              <w:t xml:space="preserve"> </w:t>
+            </w:r>
+          </w:p>
+          <w:p>
+            <w:pPr>
               <w:ind w:left="51"/>
               <w:jc w:val="center"/>
             </w:pPr>
@@ -3750,7 +3513,6 @@
           </w:tcPr>
           <w:p>
             <w:pPr>
-              <w:spacing w:after="0"/>
               <w:ind w:left="3"/>
             </w:pPr>
             <w:r>
@@ -3773,7 +3535,6 @@
           </w:tcPr>
           <w:p>
             <w:pPr>
-              <w:spacing w:after="0"/>
               <w:ind w:left="3"/>
             </w:pPr>
             <w:r>
@@ -3796,7 +3557,6 @@
           </w:tcPr>
           <w:p>
             <w:pPr>
-              <w:spacing w:after="0"/>
               <w:ind w:left="3"/>
             </w:pPr>
             <w:r>
@@ -3819,7 +3579,6 @@
           </w:tcPr>
           <w:p>
             <w:pPr>
-              <w:spacing w:after="0"/>
               <w:ind w:left="1"/>
             </w:pPr>
             <w:r>
@@ -3842,7 +3601,6 @@
           </w:tcPr>
           <w:p>
             <w:pPr>
-              <w:spacing w:after="0"/>
               <w:ind w:left="1"/>
             </w:pPr>
             <w:r>
@@ -3869,21 +3627,15 @@
             </w:tcBorders>
           </w:tcPr>
           <w:p>
-            <w:pPr>
-              <w:spacing w:after="0"/>
-            </w:pPr>
-            <w:r>
-              <w:rPr>
-                <w:rFonts w:ascii="Times New Roman" w:eastAsia="Times New Roman" w:hAnsi="Times New Roman" w:cs="Times New Roman"/>
-                <w:sz w:val="24"/>
-              </w:rPr>
-              <w:t xml:space="preserve"> </w:t>
-            </w:r>
-          </w:p>
-          <w:p>
-            <w:pPr>
-              <w:spacing w:after="0"/>
-            </w:pPr>
+            <w:r>
+              <w:rPr>
+                <w:rFonts w:ascii="Times New Roman" w:eastAsia="Times New Roman" w:hAnsi="Times New Roman" w:cs="Times New Roman"/>
+                <w:sz w:val="24"/>
+              </w:rPr>
+              <w:t xml:space="preserve"> </w:t>
+            </w:r>
+          </w:p>
+          <w:p>
             <w:r>
               <w:rPr>
                 <w:rFonts w:ascii="Times New Roman" w:eastAsia="Times New Roman" w:hAnsi="Times New Roman" w:cs="Times New Roman"/>
@@ -3905,20 +3657,16 @@
             </w:r>
           </w:p>
           <w:p>
-            <w:pPr>
-              <w:spacing w:after="0"/>
-            </w:pPr>
-            <w:r>
-              <w:rPr>
-                <w:rFonts w:ascii="Times New Roman" w:eastAsia="Times New Roman" w:hAnsi="Times New Roman" w:cs="Times New Roman"/>
-                <w:sz w:val="24"/>
-              </w:rPr>
-              <w:t xml:space="preserve"> </w:t>
-            </w:r>
-          </w:p>
-          <w:p>
-            <w:pPr>
-              <w:spacing w:after="0"/>
+            <w:r>
+              <w:rPr>
+                <w:rFonts w:ascii="Times New Roman" w:eastAsia="Times New Roman" w:hAnsi="Times New Roman" w:cs="Times New Roman"/>
+                <w:sz w:val="24"/>
+              </w:rPr>
+              <w:t xml:space="preserve"> </w:t>
+            </w:r>
+          </w:p>
+          <w:p>
+            <w:pPr>
               <w:ind w:left="152"/>
             </w:pPr>
             <w:r>
@@ -3943,7 +3691,6 @@
           </w:tcPr>
           <w:p>
             <w:pPr>
-              <w:spacing w:after="0"/>
               <w:ind w:left="3"/>
             </w:pPr>
             <w:r>
@@ -3966,7 +3713,6 @@
           </w:tcPr>
           <w:p>
             <w:pPr>
-              <w:spacing w:after="0"/>
               <w:ind w:left="3"/>
             </w:pPr>
             <w:r>
@@ -3989,7 +3735,6 @@
           </w:tcPr>
           <w:p>
             <w:pPr>
-              <w:spacing w:after="0"/>
               <w:ind w:left="3"/>
             </w:pPr>
             <w:r>
@@ -4012,7 +3757,6 @@
           </w:tcPr>
           <w:p>
             <w:pPr>
-              <w:spacing w:after="0"/>
               <w:ind w:left="1"/>
             </w:pPr>
             <w:r>
@@ -4035,7 +3779,6 @@
           </w:tcPr>
           <w:p>
             <w:pPr>
-              <w:spacing w:after="0"/>
               <w:ind w:left="1"/>
             </w:pPr>
             <w:r>
@@ -4062,21 +3805,15 @@
             </w:tcBorders>
           </w:tcPr>
           <w:p>
-            <w:pPr>
-              <w:spacing w:after="0"/>
-            </w:pPr>
-            <w:r>
-              <w:rPr>
-                <w:rFonts w:ascii="Times New Roman" w:eastAsia="Times New Roman" w:hAnsi="Times New Roman" w:cs="Times New Roman"/>
-                <w:sz w:val="24"/>
-              </w:rPr>
-              <w:t xml:space="preserve"> </w:t>
-            </w:r>
-          </w:p>
-          <w:p>
-            <w:pPr>
-              <w:spacing w:after="0"/>
-            </w:pPr>
+            <w:r>
+              <w:rPr>
+                <w:rFonts w:ascii="Times New Roman" w:eastAsia="Times New Roman" w:hAnsi="Times New Roman" w:cs="Times New Roman"/>
+                <w:sz w:val="24"/>
+              </w:rPr>
+              <w:t xml:space="preserve"> </w:t>
+            </w:r>
+          </w:p>
+          <w:p>
             <w:r>
               <w:rPr>
                 <w:rFonts w:ascii="Times New Roman" w:eastAsia="Times New Roman" w:hAnsi="Times New Roman" w:cs="Times New Roman"/>
@@ -4098,20 +3835,16 @@
             </w:r>
           </w:p>
           <w:p>
-            <w:pPr>
-              <w:spacing w:after="0"/>
-            </w:pPr>
-            <w:r>
-              <w:rPr>
-                <w:rFonts w:ascii="Times New Roman" w:eastAsia="Times New Roman" w:hAnsi="Times New Roman" w:cs="Times New Roman"/>
-                <w:sz w:val="24"/>
-              </w:rPr>
-              <w:t xml:space="preserve"> </w:t>
-            </w:r>
-          </w:p>
-          <w:p>
-            <w:pPr>
-              <w:spacing w:after="0"/>
+            <w:r>
+              <w:rPr>
+                <w:rFonts w:ascii="Times New Roman" w:eastAsia="Times New Roman" w:hAnsi="Times New Roman" w:cs="Times New Roman"/>
+                <w:sz w:val="24"/>
+              </w:rPr>
+              <w:t xml:space="preserve"> </w:t>
+            </w:r>
+          </w:p>
+          <w:p>
+            <w:pPr>
               <w:ind w:left="168"/>
             </w:pPr>
             <w:r>
@@ -4136,7 +3869,6 @@
           </w:tcPr>
           <w:p>
             <w:pPr>
-              <w:spacing w:after="0"/>
               <w:ind w:left="3"/>
             </w:pPr>
             <w:r>
@@ -4159,7 +3891,6 @@
           </w:tcPr>
           <w:p>
             <w:pPr>
-              <w:spacing w:after="0"/>
               <w:ind w:left="3"/>
             </w:pPr>
             <w:r>
@@ -4182,7 +3913,6 @@
           </w:tcPr>
           <w:p>
             <w:pPr>
-              <w:spacing w:after="0"/>
               <w:ind w:left="3"/>
             </w:pPr>
             <w:r>
@@ -4205,7 +3935,6 @@
           </w:tcPr>
           <w:p>
             <w:pPr>
-              <w:spacing w:after="0"/>
               <w:ind w:left="1"/>
             </w:pPr>
             <w:r>
@@ -4228,7 +3957,6 @@
           </w:tcPr>
           <w:p>
             <w:pPr>
-              <w:spacing w:after="0"/>
               <w:ind w:left="1"/>
             </w:pPr>
             <w:r>
@@ -4255,9 +3983,6 @@
             </w:tcBorders>
           </w:tcPr>
           <w:p>
-            <w:pPr>
-              <w:spacing w:after="0"/>
-            </w:pPr>
             <w:r>
               <w:rPr>
                 <w:rFonts w:ascii="Times New Roman" w:eastAsia="Times New Roman" w:hAnsi="Times New Roman" w:cs="Times New Roman"/>
@@ -4267,9 +3992,6 @@
             </w:r>
           </w:p>
           <w:p>
-            <w:pPr>
-              <w:spacing w:after="0"/>
-            </w:pPr>
             <w:r>
               <w:rPr>
                 <w:rFonts w:ascii="Times New Roman" w:eastAsia="Times New Roman" w:hAnsi="Times New Roman" w:cs="Times New Roman"/>
@@ -4291,9 +4013,6 @@
             </w:r>
           </w:p>
           <w:p>
-            <w:pPr>
-              <w:spacing w:after="0"/>
-            </w:pPr>
             <w:r>
               <w:rPr>
                 <w:rFonts w:ascii="Times New Roman" w:eastAsia="Times New Roman" w:hAnsi="Times New Roman" w:cs="Times New Roman"/>
@@ -4304,7 +4023,6 @@
           </w:p>
           <w:p>
             <w:pPr>
-              <w:spacing w:after="0"/>
               <w:ind w:left="140"/>
             </w:pPr>
             <w:r>
@@ -4329,7 +4047,6 @@
           </w:tcPr>
           <w:p>
             <w:pPr>
-              <w:spacing w:after="0"/>
               <w:ind w:left="3"/>
             </w:pPr>
             <w:r>
@@ -4352,7 +4069,6 @@
           </w:tcPr>
           <w:p>
             <w:pPr>
-              <w:spacing w:after="0"/>
               <w:ind w:left="3"/>
             </w:pPr>
             <w:r>
@@ -4375,7 +4091,6 @@
           </w:tcPr>
           <w:p>
             <w:pPr>
-              <w:spacing w:after="0"/>
               <w:ind w:left="3"/>
             </w:pPr>
             <w:r>
@@ -4398,7 +4113,6 @@
           </w:tcPr>
           <w:p>
             <w:pPr>
-              <w:spacing w:after="0"/>
               <w:ind w:left="1"/>
             </w:pPr>
             <w:r>
@@ -4421,7 +4135,6 @@
           </w:tcPr>
           <w:p>
             <w:pPr>
-              <w:spacing w:after="0"/>
               <w:ind w:left="1"/>
             </w:pPr>
             <w:r>
@@ -4551,6 +4264,7 @@
         <w:rPr>
           <w:rFonts w:ascii="Times New Roman" w:eastAsia="Times New Roman" w:hAnsi="Times New Roman" w:cs="Times New Roman"/>
         </w:rPr>
+        <w:lastRenderedPageBreak/>
         <w:t xml:space="preserve"> </w:t>
       </w:r>
     </w:p>
@@ -4592,7 +4306,7 @@
 </file>
 
 <file path=word/endnotes.xml><?xml version="1.0" encoding="utf-8"?>
-<w:endnotes xmlns:wpc="http://schemas.microsoft.com/office/word/2010/wordprocessingCanvas" xmlns:cx="http://schemas.microsoft.com/office/drawing/2014/chartex" xmlns:cx1="http://schemas.microsoft.com/office/drawing/2015/9/8/chartex" xmlns:cx2="http://schemas.microsoft.com/office/drawing/2015/10/21/chartex" xmlns:cx3="http://schemas.microsoft.com/office/drawing/2016/5/9/chartex" xmlns:cx4="http://schemas.microsoft.com/office/drawing/2016/5/10/chartex" xmlns:cx5="http://schemas.microsoft.com/office/drawing/2016/5/11/chartex" xmlns:cx6="http://schemas.microsoft.com/office/drawing/2016/5/12/chartex" xmlns:cx7="http://schemas.microsoft.com/office/drawing/2016/5/13/chartex" xmlns:cx8="http://schemas.microsoft.com/office/drawing/2016/5/14/chartex" xmlns:mc="http://schemas.openxmlformats.org/markup-compatibility/2006" xmlns:aink="http://schemas.microsoft.com/office/drawing/2016/ink" xmlns:am3d="http://schemas.microsoft.com/office/drawing/2017/model3d" xmlns:o="urn:schemas-microsoft-com:office:office" xmlns:r="http://schemas.openxmlformats.org/officeDocument/2006/relationships" xmlns:m="http://schemas.openxmlformats.org/officeDocument/2006/math" xmlns:v="urn:schemas-microsoft-com:vml" xmlns:wp14="http://schemas.microsoft.com/office/word/2010/wordprocessingDrawing" xmlns:wp="http://schemas.openxmlformats.org/drawingml/2006/wordprocessingDrawing" xmlns:w10="urn:schemas-microsoft-com:office:word" xmlns:w="http://schemas.openxmlformats.org/wordprocessingml/2006/main" xmlns:w14="http://schemas.microsoft.com/office/word/2010/wordml" xmlns:w15="http://schemas.microsoft.com/office/word/2012/wordml" xmlns:w16cex="http://schemas.microsoft.com/office/word/2018/wordml/cex" xmlns:w16cid="http://schemas.microsoft.com/office/word/2016/wordml/cid" xmlns:w16="http://schemas.microsoft.com/office/word/2018/wordml" xmlns:w16sdtdh="http://schemas.microsoft.com/office/word/2020/wordml/sdtdatahash" xmlns:w16se="http://schemas.microsoft.com/office/word/2015/wordml/symex" xmlns:wpg="http://schemas.microsoft.com/office/word/2010/wordprocessingGroup" xmlns:wpi="http://schemas.microsoft.com/office/word/2010/wordprocessingInk" xmlns:wne="http://schemas.microsoft.com/office/word/2006/wordml" xmlns:wps="http://schemas.microsoft.com/office/word/2010/wordprocessingShape" mc:Ignorable="w14 w15 w16se w16cid w16 w16cex w16sdtdh wp14">
+<w:endnotes xmlns:wpc="http://schemas.microsoft.com/office/word/2010/wordprocessingCanvas" xmlns:cx="http://schemas.microsoft.com/office/drawing/2014/chartex" xmlns:cx1="http://schemas.microsoft.com/office/drawing/2015/9/8/chartex" xmlns:cx2="http://schemas.microsoft.com/office/drawing/2015/10/21/chartex" xmlns:cx3="http://schemas.microsoft.com/office/drawing/2016/5/9/chartex" xmlns:cx4="http://schemas.microsoft.com/office/drawing/2016/5/10/chartex" xmlns:cx5="http://schemas.microsoft.com/office/drawing/2016/5/11/chartex" xmlns:cx6="http://schemas.microsoft.com/office/drawing/2016/5/12/chartex" xmlns:cx7="http://schemas.microsoft.com/office/drawing/2016/5/13/chartex" xmlns:cx8="http://schemas.microsoft.com/office/drawing/2016/5/14/chartex" xmlns:mc="http://schemas.openxmlformats.org/markup-compatibility/2006" xmlns:aink="http://schemas.microsoft.com/office/drawing/2016/ink" xmlns:am3d="http://schemas.microsoft.com/office/drawing/2017/model3d" xmlns:o="urn:schemas-microsoft-com:office:office" xmlns:oel="http://schemas.microsoft.com/office/2019/extlst" xmlns:r="http://schemas.openxmlformats.org/officeDocument/2006/relationships" xmlns:m="http://schemas.openxmlformats.org/officeDocument/2006/math" xmlns:v="urn:schemas-microsoft-com:vml" xmlns:wp14="http://schemas.microsoft.com/office/word/2010/wordprocessingDrawing" xmlns:wp="http://schemas.openxmlformats.org/drawingml/2006/wordprocessingDrawing" xmlns:w10="urn:schemas-microsoft-com:office:word" xmlns:w="http://schemas.openxmlformats.org/wordprocessingml/2006/main" xmlns:w14="http://schemas.microsoft.com/office/word/2010/wordml" xmlns:w15="http://schemas.microsoft.com/office/word/2012/wordml" xmlns:w16cex="http://schemas.microsoft.com/office/word/2018/wordml/cex" xmlns:w16cid="http://schemas.microsoft.com/office/word/2016/wordml/cid" xmlns:w16="http://schemas.microsoft.com/office/word/2018/wordml" xmlns:w16du="http://schemas.microsoft.com/office/word/2023/wordml/word16du" xmlns:w16sdtdh="http://schemas.microsoft.com/office/word/2020/wordml/sdtdatahash" xmlns:w16sdtfl="http://schemas.microsoft.com/office/word/2024/wordml/sdtformatlock" xmlns:w16se="http://schemas.microsoft.com/office/word/2015/wordml/symex" xmlns:wpg="http://schemas.microsoft.com/office/word/2010/wordprocessingGroup" xmlns:wpi="http://schemas.microsoft.com/office/word/2010/wordprocessingInk" xmlns:wne="http://schemas.microsoft.com/office/word/2006/wordml" xmlns:wps="http://schemas.microsoft.com/office/word/2010/wordprocessingShape" mc:Ignorable="w14 w15 w16se w16cid w16 w16cex w16sdtdh w16sdtfl w16du wp14">
   <w:endnote w:type="separator" w:id="-1">
     <w:p>
       <w:pPr>
@@ -4617,7 +4331,7 @@
 </file>
 
 <file path=word/footnotes.xml><?xml version="1.0" encoding="utf-8"?>
-<w:footnotes xmlns:wpc="http://schemas.microsoft.com/office/word/2010/wordprocessingCanvas" xmlns:cx="http://schemas.microsoft.com/office/drawing/2014/chartex" xmlns:cx1="http://schemas.microsoft.com/office/drawing/2015/9/8/chartex" xmlns:cx2="http://schemas.microsoft.com/office/drawing/2015/10/21/chartex" xmlns:cx3="http://schemas.microsoft.com/office/drawing/2016/5/9/chartex" xmlns:cx4="http://schemas.microsoft.com/office/drawing/2016/5/10/chartex" xmlns:cx5="http://schemas.microsoft.com/office/drawing/2016/5/11/chartex" xmlns:cx6="http://schemas.microsoft.com/office/drawing/2016/5/12/chartex" xmlns:cx7="http://schemas.microsoft.com/office/drawing/2016/5/13/chartex" xmlns:cx8="http://schemas.microsoft.com/office/drawing/2016/5/14/chartex" xmlns:mc="http://schemas.openxmlformats.org/markup-compatibility/2006" xmlns:aink="http://schemas.microsoft.com/office/drawing/2016/ink" xmlns:am3d="http://schemas.microsoft.com/office/drawing/2017/model3d" xmlns:o="urn:schemas-microsoft-com:office:office" xmlns:r="http://schemas.openxmlformats.org/officeDocument/2006/relationships" xmlns:m="http://schemas.openxmlformats.org/officeDocument/2006/math" xmlns:v="urn:schemas-microsoft-com:vml" xmlns:wp14="http://schemas.microsoft.com/office/word/2010/wordprocessingDrawing" xmlns:wp="http://schemas.openxmlformats.org/drawingml/2006/wordprocessingDrawing" xmlns:w10="urn:schemas-microsoft-com:office:word" xmlns:w="http://schemas.openxmlformats.org/wordprocessingml/2006/main" xmlns:w14="http://schemas.microsoft.com/office/word/2010/wordml" xmlns:w15="http://schemas.microsoft.com/office/word/2012/wordml" xmlns:w16cex="http://schemas.microsoft.com/office/word/2018/wordml/cex" xmlns:w16cid="http://schemas.microsoft.com/office/word/2016/wordml/cid" xmlns:w16="http://schemas.microsoft.com/office/word/2018/wordml" xmlns:w16sdtdh="http://schemas.microsoft.com/office/word/2020/wordml/sdtdatahash" xmlns:w16se="http://schemas.microsoft.com/office/word/2015/wordml/symex" xmlns:wpg="http://schemas.microsoft.com/office/word/2010/wordprocessingGroup" xmlns:wpi="http://schemas.microsoft.com/office/word/2010/wordprocessingInk" xmlns:wne="http://schemas.microsoft.com/office/word/2006/wordml" xmlns:wps="http://schemas.microsoft.com/office/word/2010/wordprocessingShape" mc:Ignorable="w14 w15 w16se w16cid w16 w16cex w16sdtdh wp14">
+<w:footnotes xmlns:wpc="http://schemas.microsoft.com/office/word/2010/wordprocessingCanvas" xmlns:cx="http://schemas.microsoft.com/office/drawing/2014/chartex" xmlns:cx1="http://schemas.microsoft.com/office/drawing/2015/9/8/chartex" xmlns:cx2="http://schemas.microsoft.com/office/drawing/2015/10/21/chartex" xmlns:cx3="http://schemas.microsoft.com/office/drawing/2016/5/9/chartex" xmlns:cx4="http://schemas.microsoft.com/office/drawing/2016/5/10/chartex" xmlns:cx5="http://schemas.microsoft.com/office/drawing/2016/5/11/chartex" xmlns:cx6="http://schemas.microsoft.com/office/drawing/2016/5/12/chartex" xmlns:cx7="http://schemas.microsoft.com/office/drawing/2016/5/13/chartex" xmlns:cx8="http://schemas.microsoft.com/office/drawing/2016/5/14/chartex" xmlns:mc="http://schemas.openxmlformats.org/markup-compatibility/2006" xmlns:aink="http://schemas.microsoft.com/office/drawing/2016/ink" xmlns:am3d="http://schemas.microsoft.com/office/drawing/2017/model3d" xmlns:o="urn:schemas-microsoft-com:office:office" xmlns:oel="http://schemas.microsoft.com/office/2019/extlst" xmlns:r="http://schemas.openxmlformats.org/officeDocument/2006/relationships" xmlns:m="http://schemas.openxmlformats.org/officeDocument/2006/math" xmlns:v="urn:schemas-microsoft-com:vml" xmlns:wp14="http://schemas.microsoft.com/office/word/2010/wordprocessingDrawing" xmlns:wp="http://schemas.openxmlformats.org/drawingml/2006/wordprocessingDrawing" xmlns:w10="urn:schemas-microsoft-com:office:word" xmlns:w="http://schemas.openxmlformats.org/wordprocessingml/2006/main" xmlns:w14="http://schemas.microsoft.com/office/word/2010/wordml" xmlns:w15="http://schemas.microsoft.com/office/word/2012/wordml" xmlns:w16cex="http://schemas.microsoft.com/office/word/2018/wordml/cex" xmlns:w16cid="http://schemas.microsoft.com/office/word/2016/wordml/cid" xmlns:w16="http://schemas.microsoft.com/office/word/2018/wordml" xmlns:w16du="http://schemas.microsoft.com/office/word/2023/wordml/word16du" xmlns:w16sdtdh="http://schemas.microsoft.com/office/word/2020/wordml/sdtdatahash" xmlns:w16sdtfl="http://schemas.microsoft.com/office/word/2024/wordml/sdtformatlock" xmlns:w16se="http://schemas.microsoft.com/office/word/2015/wordml/symex" xmlns:wpg="http://schemas.microsoft.com/office/word/2010/wordprocessingGroup" xmlns:wpi="http://schemas.microsoft.com/office/word/2010/wordprocessingInk" xmlns:wne="http://schemas.microsoft.com/office/word/2006/wordml" xmlns:wps="http://schemas.microsoft.com/office/word/2010/wordprocessingShape" mc:Ignorable="w14 w15 w16se w16cid w16 w16cex w16sdtdh w16sdtfl w16du wp14">
   <w:footnote w:type="separator" w:id="-1">
     <w:p>
       <w:pPr>
@@ -4642,7 +4356,7 @@
 </file>
 
 <file path=word/header1.xml><?xml version="1.0" encoding="utf-8"?>
-<w:hdr xmlns:wpc="http://schemas.microsoft.com/office/word/2010/wordprocessingCanvas" xmlns:cx="http://schemas.microsoft.com/office/drawing/2014/chartex" xmlns:cx1="http://schemas.microsoft.com/office/drawing/2015/9/8/chartex" xmlns:cx2="http://schemas.microsoft.com/office/drawing/2015/10/21/chartex" xmlns:cx3="http://schemas.microsoft.com/office/drawing/2016/5/9/chartex" xmlns:cx4="http://schemas.microsoft.com/office/drawing/2016/5/10/chartex" xmlns:cx5="http://schemas.microsoft.com/office/drawing/2016/5/11/chartex" xmlns:cx6="http://schemas.microsoft.com/office/drawing/2016/5/12/chartex" xmlns:cx7="http://schemas.microsoft.com/office/drawing/2016/5/13/chartex" xmlns:cx8="http://schemas.microsoft.com/office/drawing/2016/5/14/chartex" xmlns:mc="http://schemas.openxmlformats.org/markup-compatibility/2006" xmlns:aink="http://schemas.microsoft.com/office/drawing/2016/ink" xmlns:am3d="http://schemas.microsoft.com/office/drawing/2017/model3d" xmlns:o="urn:schemas-microsoft-com:office:office" xmlns:r="http://schemas.openxmlformats.org/officeDocument/2006/relationships" xmlns:m="http://schemas.openxmlformats.org/officeDocument/2006/math" xmlns:v="urn:schemas-microsoft-com:vml" xmlns:wp14="http://schemas.microsoft.com/office/word/2010/wordprocessingDrawing" xmlns:wp="http://schemas.openxmlformats.org/drawingml/2006/wordprocessingDrawing" xmlns:w10="urn:schemas-microsoft-com:office:word" xmlns:w="http://schemas.openxmlformats.org/wordprocessingml/2006/main" xmlns:w14="http://schemas.microsoft.com/office/word/2010/wordml" xmlns:w15="http://schemas.microsoft.com/office/word/2012/wordml" xmlns:w16cex="http://schemas.microsoft.com/office/word/2018/wordml/cex" xmlns:w16cid="http://schemas.microsoft.com/office/word/2016/wordml/cid" xmlns:w16="http://schemas.microsoft.com/office/word/2018/wordml" xmlns:w16sdtdh="http://schemas.microsoft.com/office/word/2020/wordml/sdtdatahash" xmlns:w16se="http://schemas.microsoft.com/office/word/2015/wordml/symex" xmlns:wpg="http://schemas.microsoft.com/office/word/2010/wordprocessingGroup" xmlns:wpi="http://schemas.microsoft.com/office/word/2010/wordprocessingInk" xmlns:wne="http://schemas.microsoft.com/office/word/2006/wordml" xmlns:wps="http://schemas.microsoft.com/office/word/2010/wordprocessingShape" mc:Ignorable="w14 w15 w16se w16cid w16 w16cex w16sdtdh wp14">
+<w:hdr xmlns:wpc="http://schemas.microsoft.com/office/word/2010/wordprocessingCanvas" xmlns:cx="http://schemas.microsoft.com/office/drawing/2014/chartex" xmlns:cx1="http://schemas.microsoft.com/office/drawing/2015/9/8/chartex" xmlns:cx2="http://schemas.microsoft.com/office/drawing/2015/10/21/chartex" xmlns:cx3="http://schemas.microsoft.com/office/drawing/2016/5/9/chartex" xmlns:cx4="http://schemas.microsoft.com/office/drawing/2016/5/10/chartex" xmlns:cx5="http://schemas.microsoft.com/office/drawing/2016/5/11/chartex" xmlns:cx6="http://schemas.microsoft.com/office/drawing/2016/5/12/chartex" xmlns:cx7="http://schemas.microsoft.com/office/drawing/2016/5/13/chartex" xmlns:cx8="http://schemas.microsoft.com/office/drawing/2016/5/14/chartex" xmlns:mc="http://schemas.openxmlformats.org/markup-compatibility/2006" xmlns:aink="http://schemas.microsoft.com/office/drawing/2016/ink" xmlns:am3d="http://schemas.microsoft.com/office/drawing/2017/model3d" xmlns:o="urn:schemas-microsoft-com:office:office" xmlns:oel="http://schemas.microsoft.com/office/2019/extlst" xmlns:r="http://schemas.openxmlformats.org/officeDocument/2006/relationships" xmlns:m="http://schemas.openxmlformats.org/officeDocument/2006/math" xmlns:v="urn:schemas-microsoft-com:vml" xmlns:wp14="http://schemas.microsoft.com/office/word/2010/wordprocessingDrawing" xmlns:wp="http://schemas.openxmlformats.org/drawingml/2006/wordprocessingDrawing" xmlns:w10="urn:schemas-microsoft-com:office:word" xmlns:w="http://schemas.openxmlformats.org/wordprocessingml/2006/main" xmlns:w14="http://schemas.microsoft.com/office/word/2010/wordml" xmlns:w15="http://schemas.microsoft.com/office/word/2012/wordml" xmlns:w16cex="http://schemas.microsoft.com/office/word/2018/wordml/cex" xmlns:w16cid="http://schemas.microsoft.com/office/word/2016/wordml/cid" xmlns:w16="http://schemas.microsoft.com/office/word/2018/wordml" xmlns:w16du="http://schemas.microsoft.com/office/word/2023/wordml/word16du" xmlns:w16sdtdh="http://schemas.microsoft.com/office/word/2020/wordml/sdtdatahash" xmlns:w16sdtfl="http://schemas.microsoft.com/office/word/2024/wordml/sdtformatlock" xmlns:w16se="http://schemas.microsoft.com/office/word/2015/wordml/symex" xmlns:wpg="http://schemas.microsoft.com/office/word/2010/wordprocessingGroup" xmlns:wpi="http://schemas.microsoft.com/office/word/2010/wordprocessingInk" xmlns:wne="http://schemas.microsoft.com/office/word/2006/wordml" xmlns:wps="http://schemas.microsoft.com/office/word/2010/wordprocessingShape" mc:Ignorable="w14 w15 w16se w16cid w16 w16cex w16sdtdh w16sdtfl w16du wp14">
   <w:p>
     <w:pPr>
       <w:spacing w:after="346"/>
@@ -4800,21 +4514,7 @@
       <w:rPr>
         <w:rFonts w:ascii="Times New Roman" w:eastAsia="Times New Roman" w:hAnsi="Times New Roman" w:cs="Times New Roman"/>
       </w:rPr>
-      <w:t xml:space="preserve"> </w:t>
-    </w:r>
-    <w:proofErr w:type="spellStart"/>
-    <w:r>
-      <w:rPr>
-        <w:rFonts w:ascii="Times New Roman" w:eastAsia="Times New Roman" w:hAnsi="Times New Roman" w:cs="Times New Roman"/>
-      </w:rPr>
-      <w:t>Kel</w:t>
-    </w:r>
-    <w:proofErr w:type="spellEnd"/>
-    <w:r>
-      <w:rPr>
-        <w:rFonts w:ascii="Times New Roman" w:eastAsia="Times New Roman" w:hAnsi="Times New Roman" w:cs="Times New Roman"/>
-      </w:rPr>
-      <w:t xml:space="preserve">. </w:t>
+      <w:t xml:space="preserve"> Kel. </w:t>
     </w:r>
     <w:proofErr w:type="spellStart"/>
     <w:r>
@@ -4842,20 +4542,28 @@
       <w:rPr>
         <w:rFonts w:ascii="Times New Roman" w:eastAsia="Times New Roman" w:hAnsi="Times New Roman" w:cs="Times New Roman"/>
       </w:rPr>
-      <w:t xml:space="preserve">. Bogor Timur </w:t>
+      <w:t xml:space="preserve">. Bogor Timur Kota Bogor </w:t>
     </w:r>
+    <w:proofErr w:type="gramStart"/>
     <w:r>
       <w:rPr>
         <w:rFonts w:ascii="Times New Roman" w:eastAsia="Times New Roman" w:hAnsi="Times New Roman" w:cs="Times New Roman"/>
       </w:rPr>
-      <w:t xml:space="preserve">Kota Bogor Telp./fax (0251)8242411 Email: prohumasi@smkwikrama.sch.id </w:t>
+      <w:t>Telp./</w:t>
+    </w:r>
+    <w:proofErr w:type="gramEnd"/>
+    <w:r>
+      <w:rPr>
+        <w:rFonts w:ascii="Times New Roman" w:eastAsia="Times New Roman" w:hAnsi="Times New Roman" w:cs="Times New Roman"/>
+      </w:rPr>
+      <w:t xml:space="preserve">fax (0251)8242411 Email: prohumasi@smkwikrama.sch.id </w:t>
     </w:r>
   </w:p>
 </w:hdr>
 </file>
 
 <file path=word/header2.xml><?xml version="1.0" encoding="utf-8"?>
-<w:hdr xmlns:wpc="http://schemas.microsoft.com/office/word/2010/wordprocessingCanvas" xmlns:cx="http://schemas.microsoft.com/office/drawing/2014/chartex" xmlns:cx1="http://schemas.microsoft.com/office/drawing/2015/9/8/chartex" xmlns:cx2="http://schemas.microsoft.com/office/drawing/2015/10/21/chartex" xmlns:cx3="http://schemas.microsoft.com/office/drawing/2016/5/9/chartex" xmlns:cx4="http://schemas.microsoft.com/office/drawing/2016/5/10/chartex" xmlns:cx5="http://schemas.microsoft.com/office/drawing/2016/5/11/chartex" xmlns:cx6="http://schemas.microsoft.com/office/drawing/2016/5/12/chartex" xmlns:cx7="http://schemas.microsoft.com/office/drawing/2016/5/13/chartex" xmlns:cx8="http://schemas.microsoft.com/office/drawing/2016/5/14/chartex" xmlns:mc="http://schemas.openxmlformats.org/markup-compatibility/2006" xmlns:aink="http://schemas.microsoft.com/office/drawing/2016/ink" xmlns:am3d="http://schemas.microsoft.com/office/drawing/2017/model3d" xmlns:o="urn:schemas-microsoft-com:office:office" xmlns:r="http://schemas.openxmlformats.org/officeDocument/2006/relationships" xmlns:m="http://schemas.openxmlformats.org/officeDocument/2006/math" xmlns:v="urn:schemas-microsoft-com:vml" xmlns:wp14="http://schemas.microsoft.com/office/word/2010/wordprocessingDrawing" xmlns:wp="http://schemas.openxmlformats.org/drawingml/2006/wordprocessingDrawing" xmlns:w10="urn:schemas-microsoft-com:office:word" xmlns:w="http://schemas.openxmlformats.org/wordprocessingml/2006/main" xmlns:w14="http://schemas.microsoft.com/office/word/2010/wordml" xmlns:w15="http://schemas.microsoft.com/office/word/2012/wordml" xmlns:w16cex="http://schemas.microsoft.com/office/word/2018/wordml/cex" xmlns:w16cid="http://schemas.microsoft.com/office/word/2016/wordml/cid" xmlns:w16="http://schemas.microsoft.com/office/word/2018/wordml" xmlns:w16sdtdh="http://schemas.microsoft.com/office/word/2020/wordml/sdtdatahash" xmlns:w16se="http://schemas.microsoft.com/office/word/2015/wordml/symex" xmlns:wpg="http://schemas.microsoft.com/office/word/2010/wordprocessingGroup" xmlns:wpi="http://schemas.microsoft.com/office/word/2010/wordprocessingInk" xmlns:wne="http://schemas.microsoft.com/office/word/2006/wordml" xmlns:wps="http://schemas.microsoft.com/office/word/2010/wordprocessingShape" mc:Ignorable="w14 w15 w16se w16cid w16 w16cex w16sdtdh wp14">
+<w:hdr xmlns:wpc="http://schemas.microsoft.com/office/word/2010/wordprocessingCanvas" xmlns:cx="http://schemas.microsoft.com/office/drawing/2014/chartex" xmlns:cx1="http://schemas.microsoft.com/office/drawing/2015/9/8/chartex" xmlns:cx2="http://schemas.microsoft.com/office/drawing/2015/10/21/chartex" xmlns:cx3="http://schemas.microsoft.com/office/drawing/2016/5/9/chartex" xmlns:cx4="http://schemas.microsoft.com/office/drawing/2016/5/10/chartex" xmlns:cx5="http://schemas.microsoft.com/office/drawing/2016/5/11/chartex" xmlns:cx6="http://schemas.microsoft.com/office/drawing/2016/5/12/chartex" xmlns:cx7="http://schemas.microsoft.com/office/drawing/2016/5/13/chartex" xmlns:cx8="http://schemas.microsoft.com/office/drawing/2016/5/14/chartex" xmlns:mc="http://schemas.openxmlformats.org/markup-compatibility/2006" xmlns:aink="http://schemas.microsoft.com/office/drawing/2016/ink" xmlns:am3d="http://schemas.microsoft.com/office/drawing/2017/model3d" xmlns:o="urn:schemas-microsoft-com:office:office" xmlns:oel="http://schemas.microsoft.com/office/2019/extlst" xmlns:r="http://schemas.openxmlformats.org/officeDocument/2006/relationships" xmlns:m="http://schemas.openxmlformats.org/officeDocument/2006/math" xmlns:v="urn:schemas-microsoft-com:vml" xmlns:wp14="http://schemas.microsoft.com/office/word/2010/wordprocessingDrawing" xmlns:wp="http://schemas.openxmlformats.org/drawingml/2006/wordprocessingDrawing" xmlns:w10="urn:schemas-microsoft-com:office:word" xmlns:w="http://schemas.openxmlformats.org/wordprocessingml/2006/main" xmlns:w14="http://schemas.microsoft.com/office/word/2010/wordml" xmlns:w15="http://schemas.microsoft.com/office/word/2012/wordml" xmlns:w16cex="http://schemas.microsoft.com/office/word/2018/wordml/cex" xmlns:w16cid="http://schemas.microsoft.com/office/word/2016/wordml/cid" xmlns:w16="http://schemas.microsoft.com/office/word/2018/wordml" xmlns:w16du="http://schemas.microsoft.com/office/word/2023/wordml/word16du" xmlns:w16sdtdh="http://schemas.microsoft.com/office/word/2020/wordml/sdtdatahash" xmlns:w16sdtfl="http://schemas.microsoft.com/office/word/2024/wordml/sdtformatlock" xmlns:w16se="http://schemas.microsoft.com/office/word/2015/wordml/symex" xmlns:wpg="http://schemas.microsoft.com/office/word/2010/wordprocessingGroup" xmlns:wpi="http://schemas.microsoft.com/office/word/2010/wordprocessingInk" xmlns:wne="http://schemas.microsoft.com/office/word/2006/wordml" xmlns:wps="http://schemas.microsoft.com/office/word/2010/wordprocessingShape" mc:Ignorable="w14 w15 w16se w16cid w16 w16cex w16sdtdh w16sdtfl w16du wp14">
   <w:p>
     <w:pPr>
       <w:spacing w:after="346"/>
@@ -5013,21 +4721,7 @@
       <w:rPr>
         <w:rFonts w:ascii="Times New Roman" w:eastAsia="Times New Roman" w:hAnsi="Times New Roman" w:cs="Times New Roman"/>
       </w:rPr>
-      <w:t xml:space="preserve"> </w:t>
-    </w:r>
-    <w:proofErr w:type="spellStart"/>
-    <w:r>
-      <w:rPr>
-        <w:rFonts w:ascii="Times New Roman" w:eastAsia="Times New Roman" w:hAnsi="Times New Roman" w:cs="Times New Roman"/>
-      </w:rPr>
-      <w:t>Kel</w:t>
-    </w:r>
-    <w:proofErr w:type="spellEnd"/>
-    <w:r>
-      <w:rPr>
-        <w:rFonts w:ascii="Times New Roman" w:eastAsia="Times New Roman" w:hAnsi="Times New Roman" w:cs="Times New Roman"/>
-      </w:rPr>
-      <w:t xml:space="preserve">. </w:t>
+      <w:t xml:space="preserve"> Kel. </w:t>
     </w:r>
     <w:proofErr w:type="spellStart"/>
     <w:r>
@@ -5055,14 +4749,28 @@
       <w:rPr>
         <w:rFonts w:ascii="Times New Roman" w:eastAsia="Times New Roman" w:hAnsi="Times New Roman" w:cs="Times New Roman"/>
       </w:rPr>
-      <w:t xml:space="preserve">. Bogor Timur Kota Bogor Telp./fax (0251)8242411 Email: prohumasi@smkwikrama.sch.id </w:t>
+      <w:t xml:space="preserve">. Bogor Timur Kota Bogor </w:t>
+    </w:r>
+    <w:proofErr w:type="gramStart"/>
+    <w:r>
+      <w:rPr>
+        <w:rFonts w:ascii="Times New Roman" w:eastAsia="Times New Roman" w:hAnsi="Times New Roman" w:cs="Times New Roman"/>
+      </w:rPr>
+      <w:t>Telp./</w:t>
+    </w:r>
+    <w:proofErr w:type="gramEnd"/>
+    <w:r>
+      <w:rPr>
+        <w:rFonts w:ascii="Times New Roman" w:eastAsia="Times New Roman" w:hAnsi="Times New Roman" w:cs="Times New Roman"/>
+      </w:rPr>
+      <w:t xml:space="preserve">fax (0251)8242411 Email: prohumasi@smkwikrama.sch.id </w:t>
     </w:r>
   </w:p>
 </w:hdr>
 </file>
 
 <file path=word/header3.xml><?xml version="1.0" encoding="utf-8"?>
-<w:hdr xmlns:wpc="http://schemas.microsoft.com/office/word/2010/wordprocessingCanvas" xmlns:cx="http://schemas.microsoft.com/office/drawing/2014/chartex" xmlns:cx1="http://schemas.microsoft.com/office/drawing/2015/9/8/chartex" xmlns:cx2="http://schemas.microsoft.com/office/drawing/2015/10/21/chartex" xmlns:cx3="http://schemas.microsoft.com/office/drawing/2016/5/9/chartex" xmlns:cx4="http://schemas.microsoft.com/office/drawing/2016/5/10/chartex" xmlns:cx5="http://schemas.microsoft.com/office/drawing/2016/5/11/chartex" xmlns:cx6="http://schemas.microsoft.com/office/drawing/2016/5/12/chartex" xmlns:cx7="http://schemas.microsoft.com/office/drawing/2016/5/13/chartex" xmlns:cx8="http://schemas.microsoft.com/office/drawing/2016/5/14/chartex" xmlns:mc="http://schemas.openxmlformats.org/markup-compatibility/2006" xmlns:aink="http://schemas.microsoft.com/office/drawing/2016/ink" xmlns:am3d="http://schemas.microsoft.com/office/drawing/2017/model3d" xmlns:o="urn:schemas-microsoft-com:office:office" xmlns:r="http://schemas.openxmlformats.org/officeDocument/2006/relationships" xmlns:m="http://schemas.openxmlformats.org/officeDocument/2006/math" xmlns:v="urn:schemas-microsoft-com:vml" xmlns:wp14="http://schemas.microsoft.com/office/word/2010/wordprocessingDrawing" xmlns:wp="http://schemas.openxmlformats.org/drawingml/2006/wordprocessingDrawing" xmlns:w10="urn:schemas-microsoft-com:office:word" xmlns:w="http://schemas.openxmlformats.org/wordprocessingml/2006/main" xmlns:w14="http://schemas.microsoft.com/office/word/2010/wordml" xmlns:w15="http://schemas.microsoft.com/office/word/2012/wordml" xmlns:w16cex="http://schemas.microsoft.com/office/word/2018/wordml/cex" xmlns:w16cid="http://schemas.microsoft.com/office/word/2016/wordml/cid" xmlns:w16="http://schemas.microsoft.com/office/word/2018/wordml" xmlns:w16sdtdh="http://schemas.microsoft.com/office/word/2020/wordml/sdtdatahash" xmlns:w16se="http://schemas.microsoft.com/office/word/2015/wordml/symex" xmlns:wpg="http://schemas.microsoft.com/office/word/2010/wordprocessingGroup" xmlns:wpi="http://schemas.microsoft.com/office/word/2010/wordprocessingInk" xmlns:wne="http://schemas.microsoft.com/office/word/2006/wordml" xmlns:wps="http://schemas.microsoft.com/office/word/2010/wordprocessingShape" mc:Ignorable="w14 w15 w16se w16cid w16 w16cex w16sdtdh wp14">
+<w:hdr xmlns:wpc="http://schemas.microsoft.com/office/word/2010/wordprocessingCanvas" xmlns:cx="http://schemas.microsoft.com/office/drawing/2014/chartex" xmlns:cx1="http://schemas.microsoft.com/office/drawing/2015/9/8/chartex" xmlns:cx2="http://schemas.microsoft.com/office/drawing/2015/10/21/chartex" xmlns:cx3="http://schemas.microsoft.com/office/drawing/2016/5/9/chartex" xmlns:cx4="http://schemas.microsoft.com/office/drawing/2016/5/10/chartex" xmlns:cx5="http://schemas.microsoft.com/office/drawing/2016/5/11/chartex" xmlns:cx6="http://schemas.microsoft.com/office/drawing/2016/5/12/chartex" xmlns:cx7="http://schemas.microsoft.com/office/drawing/2016/5/13/chartex" xmlns:cx8="http://schemas.microsoft.com/office/drawing/2016/5/14/chartex" xmlns:mc="http://schemas.openxmlformats.org/markup-compatibility/2006" xmlns:aink="http://schemas.microsoft.com/office/drawing/2016/ink" xmlns:am3d="http://schemas.microsoft.com/office/drawing/2017/model3d" xmlns:o="urn:schemas-microsoft-com:office:office" xmlns:oel="http://schemas.microsoft.com/office/2019/extlst" xmlns:r="http://schemas.openxmlformats.org/officeDocument/2006/relationships" xmlns:m="http://schemas.openxmlformats.org/officeDocument/2006/math" xmlns:v="urn:schemas-microsoft-com:vml" xmlns:wp14="http://schemas.microsoft.com/office/word/2010/wordprocessingDrawing" xmlns:wp="http://schemas.openxmlformats.org/drawingml/2006/wordprocessingDrawing" xmlns:w10="urn:schemas-microsoft-com:office:word" xmlns:w="http://schemas.openxmlformats.org/wordprocessingml/2006/main" xmlns:w14="http://schemas.microsoft.com/office/word/2010/wordml" xmlns:w15="http://schemas.microsoft.com/office/word/2012/wordml" xmlns:w16cex="http://schemas.microsoft.com/office/word/2018/wordml/cex" xmlns:w16cid="http://schemas.microsoft.com/office/word/2016/wordml/cid" xmlns:w16="http://schemas.microsoft.com/office/word/2018/wordml" xmlns:w16du="http://schemas.microsoft.com/office/word/2023/wordml/word16du" xmlns:w16sdtdh="http://schemas.microsoft.com/office/word/2020/wordml/sdtdatahash" xmlns:w16sdtfl="http://schemas.microsoft.com/office/word/2024/wordml/sdtformatlock" xmlns:w16se="http://schemas.microsoft.com/office/word/2015/wordml/symex" xmlns:wpg="http://schemas.microsoft.com/office/word/2010/wordprocessingGroup" xmlns:wpi="http://schemas.microsoft.com/office/word/2010/wordprocessingInk" xmlns:wne="http://schemas.microsoft.com/office/word/2006/wordml" xmlns:wps="http://schemas.microsoft.com/office/word/2010/wordprocessingShape" mc:Ignorable="w14 w15 w16se w16cid w16 w16cex w16sdtdh w16sdtfl w16du wp14">
   <w:p>
     <w:pPr>
       <w:spacing w:after="346"/>
@@ -5220,21 +4928,7 @@
       <w:rPr>
         <w:rFonts w:ascii="Times New Roman" w:eastAsia="Times New Roman" w:hAnsi="Times New Roman" w:cs="Times New Roman"/>
       </w:rPr>
-      <w:t xml:space="preserve"> </w:t>
-    </w:r>
-    <w:proofErr w:type="spellStart"/>
-    <w:r>
-      <w:rPr>
-        <w:rFonts w:ascii="Times New Roman" w:eastAsia="Times New Roman" w:hAnsi="Times New Roman" w:cs="Times New Roman"/>
-      </w:rPr>
-      <w:t>Kel</w:t>
-    </w:r>
-    <w:proofErr w:type="spellEnd"/>
-    <w:r>
-      <w:rPr>
-        <w:rFonts w:ascii="Times New Roman" w:eastAsia="Times New Roman" w:hAnsi="Times New Roman" w:cs="Times New Roman"/>
-      </w:rPr>
-      <w:t xml:space="preserve">. </w:t>
+      <w:t xml:space="preserve"> Kel. </w:t>
     </w:r>
     <w:proofErr w:type="spellStart"/>
     <w:r>
@@ -5262,14 +4956,28 @@
       <w:rPr>
         <w:rFonts w:ascii="Times New Roman" w:eastAsia="Times New Roman" w:hAnsi="Times New Roman" w:cs="Times New Roman"/>
       </w:rPr>
-      <w:t xml:space="preserve">. Bogor Timur Kota Bogor Telp./fax (0251)8242411 Email: prohumasi@smkwikrama.sch.id </w:t>
+      <w:t xml:space="preserve">. Bogor Timur Kota Bogor </w:t>
+    </w:r>
+    <w:proofErr w:type="gramStart"/>
+    <w:r>
+      <w:rPr>
+        <w:rFonts w:ascii="Times New Roman" w:eastAsia="Times New Roman" w:hAnsi="Times New Roman" w:cs="Times New Roman"/>
+      </w:rPr>
+      <w:t>Telp./</w:t>
+    </w:r>
+    <w:proofErr w:type="gramEnd"/>
+    <w:r>
+      <w:rPr>
+        <w:rFonts w:ascii="Times New Roman" w:eastAsia="Times New Roman" w:hAnsi="Times New Roman" w:cs="Times New Roman"/>
+      </w:rPr>
+      <w:t xml:space="preserve">fax (0251)8242411 Email: prohumasi@smkwikrama.sch.id </w:t>
     </w:r>
   </w:p>
 </w:hdr>
 </file>
 
 <file path=word/styles.xml><?xml version="1.0" encoding="utf-8"?>
-<w:styles xmlns:mc="http://schemas.openxmlformats.org/markup-compatibility/2006" xmlns:r="http://schemas.openxmlformats.org/officeDocument/2006/relationships" xmlns:w="http://schemas.openxmlformats.org/wordprocessingml/2006/main" xmlns:w14="http://schemas.microsoft.com/office/word/2010/wordml" xmlns:w15="http://schemas.microsoft.com/office/word/2012/wordml" xmlns:w16cex="http://schemas.microsoft.com/office/word/2018/wordml/cex" xmlns:w16cid="http://schemas.microsoft.com/office/word/2016/wordml/cid" xmlns:w16="http://schemas.microsoft.com/office/word/2018/wordml" xmlns:w16sdtdh="http://schemas.microsoft.com/office/word/2020/wordml/sdtdatahash" xmlns:w16se="http://schemas.microsoft.com/office/word/2015/wordml/symex" mc:Ignorable="w14 w15 w16se w16cid w16 w16cex w16sdtdh">
+<w:styles xmlns:mc="http://schemas.openxmlformats.org/markup-compatibility/2006" xmlns:r="http://schemas.openxmlformats.org/officeDocument/2006/relationships" xmlns:w="http://schemas.openxmlformats.org/wordprocessingml/2006/main" xmlns:w14="http://schemas.microsoft.com/office/word/2010/wordml" xmlns:w15="http://schemas.microsoft.com/office/word/2012/wordml" xmlns:w16cex="http://schemas.microsoft.com/office/word/2018/wordml/cex" xmlns:w16cid="http://schemas.microsoft.com/office/word/2016/wordml/cid" xmlns:w16="http://schemas.microsoft.com/office/word/2018/wordml" xmlns:w16du="http://schemas.microsoft.com/office/word/2023/wordml/word16du" xmlns:w16sdtdh="http://schemas.microsoft.com/office/word/2020/wordml/sdtdatahash" xmlns:w16sdtfl="http://schemas.microsoft.com/office/word/2024/wordml/sdtformatlock" xmlns:w16se="http://schemas.microsoft.com/office/word/2015/wordml/symex" mc:Ignorable="w14 w15 w16se w16cid w16 w16cex w16sdtdh w16sdtfl w16du">
   <w:docDefaults>
     <w:rPrDefault>
       <w:rPr>

</xml_diff>